<commit_message>
clean up output directories A LITTLE.  Still imperfect
put here/here in places
delete some cat() and comments
</commit_message>
<xml_diff>
--- a/README.docx
+++ b/README.docx
@@ -25,7 +25,25 @@
         <w:t>…) with many notes</w:t>
       </w:r>
     </w:p>
-    <w:p/>
+    <w:p>
+      <w:r>
+        <w:t xml:space="preserve">IDEAS FOR IMPROVEMENT FROM CHATGPT:  </w:t>
+      </w:r>
+    </w:p>
+    <w:p>
+      <w:pPr>
+        <w:pStyle w:val="ListParagraph"/>
+        <w:numPr>
+          <w:ilvl w:val="0"/>
+          <w:numId w:val="18"/>
+        </w:numPr>
+      </w:pPr>
+      <w:proofErr w:type="spellStart"/>
+      <w:r>
+        <w:t>testthat</w:t>
+      </w:r>
+      <w:proofErr w:type="spellEnd"/>
+    </w:p>
     <w:p>
       <w:r>
         <w:t>Here's the concise call tree:</w:t>
@@ -566,6 +584,7 @@
         </w:numPr>
       </w:pPr>
       <w:r>
+        <w:lastRenderedPageBreak/>
         <w:t xml:space="preserve">defines: </w:t>
       </w:r>
       <w:proofErr w:type="spellStart"/>
@@ -590,7 +609,6 @@
         </w:numPr>
       </w:pPr>
       <w:r>
-        <w:lastRenderedPageBreak/>
         <w:t xml:space="preserve">defines: </w:t>
       </w:r>
       <w:proofErr w:type="spellStart"/>
@@ -2952,6 +2970,119 @@
     </w:lvl>
   </w:abstractNum>
   <w:abstractNum w:abstractNumId="12" w15:restartNumberingAfterBreak="0">
+    <w:nsid w:val="3D5F3426"/>
+    <w:multiLevelType w:val="hybridMultilevel"/>
+    <w:tmpl w:val="8EF23E20"/>
+    <w:lvl w:ilvl="0" w:tplc="04090001">
+      <w:start w:val="1"/>
+      <w:numFmt w:val="bullet"/>
+      <w:lvlText w:val=""/>
+      <w:lvlJc w:val="left"/>
+      <w:pPr>
+        <w:ind w:left="720" w:hanging="360"/>
+      </w:pPr>
+      <w:rPr>
+        <w:rFonts w:ascii="Symbol" w:hAnsi="Symbol" w:hint="default"/>
+      </w:rPr>
+    </w:lvl>
+    <w:lvl w:ilvl="1" w:tplc="04090003" w:tentative="1">
+      <w:start w:val="1"/>
+      <w:numFmt w:val="bullet"/>
+      <w:lvlText w:val="o"/>
+      <w:lvlJc w:val="left"/>
+      <w:pPr>
+        <w:ind w:left="1440" w:hanging="360"/>
+      </w:pPr>
+      <w:rPr>
+        <w:rFonts w:ascii="Courier New" w:hAnsi="Courier New" w:cs="Courier New" w:hint="default"/>
+      </w:rPr>
+    </w:lvl>
+    <w:lvl w:ilvl="2" w:tplc="04090005" w:tentative="1">
+      <w:start w:val="1"/>
+      <w:numFmt w:val="bullet"/>
+      <w:lvlText w:val=""/>
+      <w:lvlJc w:val="left"/>
+      <w:pPr>
+        <w:ind w:left="2160" w:hanging="360"/>
+      </w:pPr>
+      <w:rPr>
+        <w:rFonts w:ascii="Wingdings" w:hAnsi="Wingdings" w:hint="default"/>
+      </w:rPr>
+    </w:lvl>
+    <w:lvl w:ilvl="3" w:tplc="04090001" w:tentative="1">
+      <w:start w:val="1"/>
+      <w:numFmt w:val="bullet"/>
+      <w:lvlText w:val=""/>
+      <w:lvlJc w:val="left"/>
+      <w:pPr>
+        <w:ind w:left="2880" w:hanging="360"/>
+      </w:pPr>
+      <w:rPr>
+        <w:rFonts w:ascii="Symbol" w:hAnsi="Symbol" w:hint="default"/>
+      </w:rPr>
+    </w:lvl>
+    <w:lvl w:ilvl="4" w:tplc="04090003" w:tentative="1">
+      <w:start w:val="1"/>
+      <w:numFmt w:val="bullet"/>
+      <w:lvlText w:val="o"/>
+      <w:lvlJc w:val="left"/>
+      <w:pPr>
+        <w:ind w:left="3600" w:hanging="360"/>
+      </w:pPr>
+      <w:rPr>
+        <w:rFonts w:ascii="Courier New" w:hAnsi="Courier New" w:cs="Courier New" w:hint="default"/>
+      </w:rPr>
+    </w:lvl>
+    <w:lvl w:ilvl="5" w:tplc="04090005" w:tentative="1">
+      <w:start w:val="1"/>
+      <w:numFmt w:val="bullet"/>
+      <w:lvlText w:val=""/>
+      <w:lvlJc w:val="left"/>
+      <w:pPr>
+        <w:ind w:left="4320" w:hanging="360"/>
+      </w:pPr>
+      <w:rPr>
+        <w:rFonts w:ascii="Wingdings" w:hAnsi="Wingdings" w:hint="default"/>
+      </w:rPr>
+    </w:lvl>
+    <w:lvl w:ilvl="6" w:tplc="04090001" w:tentative="1">
+      <w:start w:val="1"/>
+      <w:numFmt w:val="bullet"/>
+      <w:lvlText w:val=""/>
+      <w:lvlJc w:val="left"/>
+      <w:pPr>
+        <w:ind w:left="5040" w:hanging="360"/>
+      </w:pPr>
+      <w:rPr>
+        <w:rFonts w:ascii="Symbol" w:hAnsi="Symbol" w:hint="default"/>
+      </w:rPr>
+    </w:lvl>
+    <w:lvl w:ilvl="7" w:tplc="04090003" w:tentative="1">
+      <w:start w:val="1"/>
+      <w:numFmt w:val="bullet"/>
+      <w:lvlText w:val="o"/>
+      <w:lvlJc w:val="left"/>
+      <w:pPr>
+        <w:ind w:left="5760" w:hanging="360"/>
+      </w:pPr>
+      <w:rPr>
+        <w:rFonts w:ascii="Courier New" w:hAnsi="Courier New" w:cs="Courier New" w:hint="default"/>
+      </w:rPr>
+    </w:lvl>
+    <w:lvl w:ilvl="8" w:tplc="04090005" w:tentative="1">
+      <w:start w:val="1"/>
+      <w:numFmt w:val="bullet"/>
+      <w:lvlText w:val=""/>
+      <w:lvlJc w:val="left"/>
+      <w:pPr>
+        <w:ind w:left="6480" w:hanging="360"/>
+      </w:pPr>
+      <w:rPr>
+        <w:rFonts w:ascii="Wingdings" w:hAnsi="Wingdings" w:hint="default"/>
+      </w:rPr>
+    </w:lvl>
+  </w:abstractNum>
+  <w:abstractNum w:abstractNumId="13" w15:restartNumberingAfterBreak="0">
     <w:nsid w:val="48843EB8"/>
     <w:multiLevelType w:val="multilevel"/>
     <w:tmpl w:val="AD144626"/>
@@ -3064,7 +3195,7 @@
       </w:pPr>
     </w:lvl>
   </w:abstractNum>
-  <w:abstractNum w:abstractNumId="13" w15:restartNumberingAfterBreak="0">
+  <w:abstractNum w:abstractNumId="14" w15:restartNumberingAfterBreak="0">
     <w:nsid w:val="552E08CC"/>
     <w:multiLevelType w:val="multilevel"/>
     <w:tmpl w:val="755CB620"/>
@@ -3177,7 +3308,7 @@
       </w:pPr>
     </w:lvl>
   </w:abstractNum>
-  <w:abstractNum w:abstractNumId="14" w15:restartNumberingAfterBreak="0">
+  <w:abstractNum w:abstractNumId="15" w15:restartNumberingAfterBreak="0">
     <w:nsid w:val="5E8A1509"/>
     <w:multiLevelType w:val="multilevel"/>
     <w:tmpl w:val="6F3E40F0"/>
@@ -3326,7 +3457,7 @@
       </w:rPr>
     </w:lvl>
   </w:abstractNum>
-  <w:abstractNum w:abstractNumId="15" w15:restartNumberingAfterBreak="0">
+  <w:abstractNum w:abstractNumId="16" w15:restartNumberingAfterBreak="0">
     <w:nsid w:val="62AA6736"/>
     <w:multiLevelType w:val="multilevel"/>
     <w:tmpl w:val="BB9CC582"/>
@@ -3475,7 +3606,7 @@
       </w:rPr>
     </w:lvl>
   </w:abstractNum>
-  <w:abstractNum w:abstractNumId="16" w15:restartNumberingAfterBreak="0">
+  <w:abstractNum w:abstractNumId="17" w15:restartNumberingAfterBreak="0">
     <w:nsid w:val="78970676"/>
     <w:multiLevelType w:val="multilevel"/>
     <w:tmpl w:val="269A5566"/>
@@ -3634,7 +3765,7 @@
     <w:abstractNumId w:val="7"/>
   </w:num>
   <w:num w:numId="4" w16cid:durableId="1132946953">
-    <w:abstractNumId w:val="13"/>
+    <w:abstractNumId w:val="14"/>
   </w:num>
   <w:num w:numId="5" w16cid:durableId="2073919007">
     <w:abstractNumId w:val="6"/>
@@ -3646,10 +3777,10 @@
     <w:abstractNumId w:val="3"/>
   </w:num>
   <w:num w:numId="8" w16cid:durableId="1481114152">
-    <w:abstractNumId w:val="15"/>
+    <w:abstractNumId w:val="16"/>
   </w:num>
   <w:num w:numId="9" w16cid:durableId="1292788859">
-    <w:abstractNumId w:val="16"/>
+    <w:abstractNumId w:val="17"/>
   </w:num>
   <w:num w:numId="10" w16cid:durableId="363988177">
     <w:abstractNumId w:val="2"/>
@@ -3658,7 +3789,7 @@
     <w:abstractNumId w:val="0"/>
   </w:num>
   <w:num w:numId="12" w16cid:durableId="1601378595">
-    <w:abstractNumId w:val="14"/>
+    <w:abstractNumId w:val="15"/>
   </w:num>
   <w:num w:numId="13" w16cid:durableId="892891978">
     <w:abstractNumId w:val="1"/>
@@ -3670,10 +3801,13 @@
     <w:abstractNumId w:val="9"/>
   </w:num>
   <w:num w:numId="16" w16cid:durableId="1206865157">
-    <w:abstractNumId w:val="12"/>
+    <w:abstractNumId w:val="13"/>
   </w:num>
   <w:num w:numId="17" w16cid:durableId="1520050371">
     <w:abstractNumId w:val="4"/>
+  </w:num>
+  <w:num w:numId="18" w16cid:durableId="714349680">
+    <w:abstractNumId w:val="12"/>
   </w:num>
 </w:numbering>
 </file>

</xml_diff>

<commit_message>
wordsmith fix printing NULL in weird way
</commit_message>
<xml_diff>
--- a/README.docx
+++ b/README.docx
@@ -17,10 +17,12 @@
         <w:t xml:space="preserve">NOTE:  There are google docs (under silent spring, report back, </w:t>
       </w:r>
       <w:proofErr w:type="spellStart"/>
+      <w:proofErr w:type="gramStart"/>
       <w:r>
         <w:t>etc</w:t>
       </w:r>
       <w:proofErr w:type="spellEnd"/>
+      <w:proofErr w:type="gramEnd"/>
       <w:r>
         <w:t>…) with many notes</w:t>
       </w:r>
@@ -45,50 +47,1030 @@
       <w:proofErr w:type="spellEnd"/>
     </w:p>
     <w:p>
-      <w:r>
-        <w:t>Here's the concise call tree:</w:t>
+      <w:pPr>
+        <w:pStyle w:val="ListParagraph"/>
+        <w:numPr>
+          <w:ilvl w:val="0"/>
+          <w:numId w:val="18"/>
+        </w:numPr>
+        <w:shd w:val="clear" w:color="auto" w:fill="FFFFFF"/>
+        <w:tabs>
+          <w:tab w:val="left" w:pos="916"/>
+          <w:tab w:val="left" w:pos="1832"/>
+          <w:tab w:val="left" w:pos="2748"/>
+          <w:tab w:val="left" w:pos="3664"/>
+          <w:tab w:val="left" w:pos="4580"/>
+          <w:tab w:val="left" w:pos="5496"/>
+          <w:tab w:val="left" w:pos="6412"/>
+          <w:tab w:val="left" w:pos="7328"/>
+          <w:tab w:val="left" w:pos="8244"/>
+          <w:tab w:val="left" w:pos="9160"/>
+          <w:tab w:val="left" w:pos="10076"/>
+          <w:tab w:val="left" w:pos="10992"/>
+          <w:tab w:val="left" w:pos="11908"/>
+          <w:tab w:val="left" w:pos="12824"/>
+          <w:tab w:val="left" w:pos="13740"/>
+          <w:tab w:val="left" w:pos="14656"/>
+        </w:tabs>
+        <w:wordWrap w:val="0"/>
+        <w:spacing w:after="0" w:line="240" w:lineRule="auto"/>
+        <w:rPr>
+          <w:rFonts w:ascii="Lucida Console" w:eastAsia="Times New Roman" w:hAnsi="Lucida Console" w:cs="Courier New"/>
+          <w:color w:val="000000"/>
+          <w:kern w:val="0"/>
+          <w:sz w:val="20"/>
+          <w:szCs w:val="20"/>
+          <w:bdr w:val="none" w:sz="0" w:space="0" w:color="auto" w:frame="1"/>
+          <w14:ligatures w14:val="none"/>
+        </w:rPr>
+      </w:pPr>
+      <w:proofErr w:type="gramStart"/>
+      <w:r>
+        <w:rPr>
+          <w:rFonts w:ascii="Lucida Console" w:eastAsia="Times New Roman" w:hAnsi="Lucida Console" w:cs="Courier New"/>
+          <w:color w:val="000000"/>
+          <w:kern w:val="0"/>
+          <w:sz w:val="20"/>
+          <w:szCs w:val="20"/>
+          <w:bdr w:val="none" w:sz="0" w:space="0" w:color="auto" w:frame="1"/>
+          <w14:ligatures w14:val="none"/>
+        </w:rPr>
+        <w:t>1  Project</w:t>
+      </w:r>
+      <w:proofErr w:type="gramEnd"/>
+      <w:r>
+        <w:rPr>
+          <w:rFonts w:ascii="Lucida Console" w:eastAsia="Times New Roman" w:hAnsi="Lucida Console" w:cs="Courier New"/>
+          <w:color w:val="000000"/>
+          <w:kern w:val="0"/>
+          <w:sz w:val="20"/>
+          <w:szCs w:val="20"/>
+          <w:bdr w:val="none" w:sz="0" w:space="0" w:color="auto" w:frame="1"/>
+          <w14:ligatures w14:val="none"/>
+        </w:rPr>
+        <w:t xml:space="preserve"> Root                                                    </w:t>
       </w:r>
     </w:p>
     <w:p>
       <w:pPr>
+        <w:pStyle w:val="ListParagraph"/>
         <w:numPr>
           <w:ilvl w:val="0"/>
-          <w:numId w:val="17"/>
+          <w:numId w:val="18"/>
         </w:numPr>
-      </w:pPr>
-      <w:r>
-        <w:rPr>
-          <w:b/>
-          <w:bCs/>
-        </w:rPr>
-        <w:t>MyExposome_1527_v</w:t>
+        <w:shd w:val="clear" w:color="auto" w:fill="FFFFFF"/>
+        <w:tabs>
+          <w:tab w:val="left" w:pos="916"/>
+          <w:tab w:val="left" w:pos="1832"/>
+          <w:tab w:val="left" w:pos="2748"/>
+          <w:tab w:val="left" w:pos="3664"/>
+          <w:tab w:val="left" w:pos="4580"/>
+          <w:tab w:val="left" w:pos="5496"/>
+          <w:tab w:val="left" w:pos="6412"/>
+          <w:tab w:val="left" w:pos="7328"/>
+          <w:tab w:val="left" w:pos="8244"/>
+          <w:tab w:val="left" w:pos="9160"/>
+          <w:tab w:val="left" w:pos="10076"/>
+          <w:tab w:val="left" w:pos="10992"/>
+          <w:tab w:val="left" w:pos="11908"/>
+          <w:tab w:val="left" w:pos="12824"/>
+          <w:tab w:val="left" w:pos="13740"/>
+          <w:tab w:val="left" w:pos="14656"/>
+        </w:tabs>
+        <w:wordWrap w:val="0"/>
+        <w:spacing w:after="0" w:line="240" w:lineRule="auto"/>
+        <w:rPr>
+          <w:rFonts w:ascii="Lucida Console" w:eastAsia="Times New Roman" w:hAnsi="Lucida Console" w:cs="Courier New"/>
+          <w:color w:val="000000"/>
+          <w:kern w:val="0"/>
+          <w:sz w:val="20"/>
+          <w:szCs w:val="20"/>
+          <w:bdr w:val="none" w:sz="0" w:space="0" w:color="auto" w:frame="1"/>
+          <w14:ligatures w14:val="none"/>
+        </w:rPr>
+      </w:pPr>
+      <w:r>
+        <w:rPr>
+          <w:rFonts w:ascii="Lucida Console" w:eastAsia="Times New Roman" w:hAnsi="Lucida Console" w:cs="Courier New"/>
+          <w:color w:val="000000"/>
+          <w:kern w:val="0"/>
+          <w:sz w:val="20"/>
+          <w:szCs w:val="20"/>
+          <w:bdr w:val="none" w:sz="0" w:space="0" w:color="auto" w:frame="1"/>
+          <w14:ligatures w14:val="none"/>
+        </w:rPr>
+        <w:t>2   °--MyExposome_1527_v</w:t>
       </w:r>
       <w:proofErr w:type="gramStart"/>
       <w:r>
         <w:rPr>
-          <w:b/>
-          <w:bCs/>
+          <w:rFonts w:ascii="Lucida Console" w:eastAsia="Times New Roman" w:hAnsi="Lucida Console" w:cs="Courier New"/>
+          <w:color w:val="000000"/>
+          <w:kern w:val="0"/>
+          <w:sz w:val="20"/>
+          <w:szCs w:val="20"/>
+          <w:bdr w:val="none" w:sz="0" w:space="0" w:color="auto" w:frame="1"/>
+          <w14:ligatures w14:val="none"/>
         </w:rPr>
         <w:t>6.Rmd</w:t>
       </w:r>
       <w:proofErr w:type="gramEnd"/>
+      <w:r>
+        <w:rPr>
+          <w:rFonts w:ascii="Lucida Console" w:eastAsia="Times New Roman" w:hAnsi="Lucida Console" w:cs="Courier New"/>
+          <w:color w:val="000000"/>
+          <w:kern w:val="0"/>
+          <w:sz w:val="20"/>
+          <w:szCs w:val="20"/>
+          <w:bdr w:val="none" w:sz="0" w:space="0" w:color="auto" w:frame="1"/>
+          <w14:ligatures w14:val="none"/>
+        </w:rPr>
+        <w:t xml:space="preserve">                                      </w:t>
+      </w:r>
     </w:p>
     <w:p>
       <w:pPr>
+        <w:pStyle w:val="ListParagraph"/>
         <w:numPr>
-          <w:ilvl w:val="1"/>
-          <w:numId w:val="17"/>
+          <w:ilvl w:val="0"/>
+          <w:numId w:val="18"/>
         </w:numPr>
-      </w:pPr>
-      <w:r>
-        <w:t xml:space="preserve">calls: </w:t>
+        <w:shd w:val="clear" w:color="auto" w:fill="FFFFFF"/>
+        <w:tabs>
+          <w:tab w:val="left" w:pos="916"/>
+          <w:tab w:val="left" w:pos="1832"/>
+          <w:tab w:val="left" w:pos="2748"/>
+          <w:tab w:val="left" w:pos="3664"/>
+          <w:tab w:val="left" w:pos="4580"/>
+          <w:tab w:val="left" w:pos="5496"/>
+          <w:tab w:val="left" w:pos="6412"/>
+          <w:tab w:val="left" w:pos="7328"/>
+          <w:tab w:val="left" w:pos="8244"/>
+          <w:tab w:val="left" w:pos="9160"/>
+          <w:tab w:val="left" w:pos="10076"/>
+          <w:tab w:val="left" w:pos="10992"/>
+          <w:tab w:val="left" w:pos="11908"/>
+          <w:tab w:val="left" w:pos="12824"/>
+          <w:tab w:val="left" w:pos="13740"/>
+          <w:tab w:val="left" w:pos="14656"/>
+        </w:tabs>
+        <w:wordWrap w:val="0"/>
+        <w:spacing w:after="0" w:line="240" w:lineRule="auto"/>
+        <w:rPr>
+          <w:rFonts w:ascii="Lucida Console" w:eastAsia="Times New Roman" w:hAnsi="Lucida Console" w:cs="Courier New"/>
+          <w:color w:val="000000"/>
+          <w:kern w:val="0"/>
+          <w:sz w:val="20"/>
+          <w:szCs w:val="20"/>
+          <w:bdr w:val="none" w:sz="0" w:space="0" w:color="auto" w:frame="1"/>
+          <w14:ligatures w14:val="none"/>
+        </w:rPr>
+      </w:pPr>
+      <w:r>
+        <w:rPr>
+          <w:rFonts w:ascii="Lucida Console" w:eastAsia="Times New Roman" w:hAnsi="Lucida Console" w:cs="Courier New"/>
+          <w:color w:val="000000"/>
+          <w:kern w:val="0"/>
+          <w:sz w:val="20"/>
+          <w:szCs w:val="20"/>
+          <w:bdr w:val="none" w:sz="0" w:space="0" w:color="auto" w:frame="1"/>
+          <w14:ligatures w14:val="none"/>
+        </w:rPr>
+        <w:t>3       ¦--</w:t>
       </w:r>
       <w:proofErr w:type="spellStart"/>
       <w:r>
+        <w:rPr>
+          <w:rFonts w:ascii="Lucida Console" w:eastAsia="Times New Roman" w:hAnsi="Lucida Console" w:cs="Courier New"/>
+          <w:color w:val="000000"/>
+          <w:kern w:val="0"/>
+          <w:sz w:val="20"/>
+          <w:szCs w:val="20"/>
+          <w:bdr w:val="none" w:sz="0" w:space="0" w:color="auto" w:frame="1"/>
+          <w14:ligatures w14:val="none"/>
+        </w:rPr>
         <w:t>SpecificSubjectAnalysisIntro_</w:t>
       </w:r>
       <w:proofErr w:type="gramStart"/>
       <w:r>
+        <w:rPr>
+          <w:rFonts w:ascii="Lucida Console" w:eastAsia="Times New Roman" w:hAnsi="Lucida Console" w:cs="Courier New"/>
+          <w:color w:val="000000"/>
+          <w:kern w:val="0"/>
+          <w:sz w:val="20"/>
+          <w:szCs w:val="20"/>
+          <w:bdr w:val="none" w:sz="0" w:space="0" w:color="auto" w:frame="1"/>
+          <w14:ligatures w14:val="none"/>
+        </w:rPr>
+        <w:t>text.Rmd</w:t>
+      </w:r>
+      <w:proofErr w:type="spellEnd"/>
+      <w:proofErr w:type="gramEnd"/>
+      <w:r>
+        <w:rPr>
+          <w:rFonts w:ascii="Lucida Console" w:eastAsia="Times New Roman" w:hAnsi="Lucida Console" w:cs="Courier New"/>
+          <w:color w:val="000000"/>
+          <w:kern w:val="0"/>
+          <w:sz w:val="20"/>
+          <w:szCs w:val="20"/>
+          <w:bdr w:val="none" w:sz="0" w:space="0" w:color="auto" w:frame="1"/>
+          <w14:ligatures w14:val="none"/>
+        </w:rPr>
+        <w:t xml:space="preserve">                   </w:t>
+      </w:r>
+    </w:p>
+    <w:p>
+      <w:pPr>
+        <w:pStyle w:val="ListParagraph"/>
+        <w:numPr>
+          <w:ilvl w:val="0"/>
+          <w:numId w:val="18"/>
+        </w:numPr>
+        <w:shd w:val="clear" w:color="auto" w:fill="FFFFFF"/>
+        <w:tabs>
+          <w:tab w:val="left" w:pos="916"/>
+          <w:tab w:val="left" w:pos="1832"/>
+          <w:tab w:val="left" w:pos="2748"/>
+          <w:tab w:val="left" w:pos="3664"/>
+          <w:tab w:val="left" w:pos="4580"/>
+          <w:tab w:val="left" w:pos="5496"/>
+          <w:tab w:val="left" w:pos="6412"/>
+          <w:tab w:val="left" w:pos="7328"/>
+          <w:tab w:val="left" w:pos="8244"/>
+          <w:tab w:val="left" w:pos="9160"/>
+          <w:tab w:val="left" w:pos="10076"/>
+          <w:tab w:val="left" w:pos="10992"/>
+          <w:tab w:val="left" w:pos="11908"/>
+          <w:tab w:val="left" w:pos="12824"/>
+          <w:tab w:val="left" w:pos="13740"/>
+          <w:tab w:val="left" w:pos="14656"/>
+        </w:tabs>
+        <w:wordWrap w:val="0"/>
+        <w:spacing w:after="0" w:line="240" w:lineRule="auto"/>
+        <w:rPr>
+          <w:rFonts w:ascii="Lucida Console" w:eastAsia="Times New Roman" w:hAnsi="Lucida Console" w:cs="Courier New"/>
+          <w:color w:val="000000"/>
+          <w:kern w:val="0"/>
+          <w:sz w:val="20"/>
+          <w:szCs w:val="20"/>
+          <w:bdr w:val="none" w:sz="0" w:space="0" w:color="auto" w:frame="1"/>
+          <w14:ligatures w14:val="none"/>
+        </w:rPr>
+      </w:pPr>
+      <w:r>
+        <w:rPr>
+          <w:rFonts w:ascii="Lucida Console" w:eastAsia="Times New Roman" w:hAnsi="Lucida Console" w:cs="Courier New"/>
+          <w:color w:val="000000"/>
+          <w:kern w:val="0"/>
+          <w:sz w:val="20"/>
+          <w:szCs w:val="20"/>
+          <w:bdr w:val="none" w:sz="0" w:space="0" w:color="auto" w:frame="1"/>
+          <w14:ligatures w14:val="none"/>
+        </w:rPr>
+        <w:t>4       ¦--</w:t>
+      </w:r>
+      <w:proofErr w:type="spellStart"/>
+      <w:r>
+        <w:rPr>
+          <w:rFonts w:ascii="Lucida Console" w:eastAsia="Times New Roman" w:hAnsi="Lucida Console" w:cs="Courier New"/>
+          <w:color w:val="000000"/>
+          <w:kern w:val="0"/>
+          <w:sz w:val="20"/>
+          <w:szCs w:val="20"/>
+          <w:bdr w:val="none" w:sz="0" w:space="0" w:color="auto" w:frame="1"/>
+          <w14:ligatures w14:val="none"/>
+        </w:rPr>
+        <w:t>GroupAnalysisIntro_</w:t>
+      </w:r>
+      <w:proofErr w:type="gramStart"/>
+      <w:r>
+        <w:rPr>
+          <w:rFonts w:ascii="Lucida Console" w:eastAsia="Times New Roman" w:hAnsi="Lucida Console" w:cs="Courier New"/>
+          <w:color w:val="000000"/>
+          <w:kern w:val="0"/>
+          <w:sz w:val="20"/>
+          <w:szCs w:val="20"/>
+          <w:bdr w:val="none" w:sz="0" w:space="0" w:color="auto" w:frame="1"/>
+          <w14:ligatures w14:val="none"/>
+        </w:rPr>
+        <w:t>text.Rmd</w:t>
+      </w:r>
+      <w:proofErr w:type="spellEnd"/>
+      <w:proofErr w:type="gramEnd"/>
+      <w:r>
+        <w:rPr>
+          <w:rFonts w:ascii="Lucida Console" w:eastAsia="Times New Roman" w:hAnsi="Lucida Console" w:cs="Courier New"/>
+          <w:color w:val="000000"/>
+          <w:kern w:val="0"/>
+          <w:sz w:val="20"/>
+          <w:szCs w:val="20"/>
+          <w:bdr w:val="none" w:sz="0" w:space="0" w:color="auto" w:frame="1"/>
+          <w14:ligatures w14:val="none"/>
+        </w:rPr>
+        <w:t xml:space="preserve">                             </w:t>
+      </w:r>
+    </w:p>
+    <w:p>
+      <w:pPr>
+        <w:pStyle w:val="ListParagraph"/>
+        <w:numPr>
+          <w:ilvl w:val="0"/>
+          <w:numId w:val="18"/>
+        </w:numPr>
+        <w:shd w:val="clear" w:color="auto" w:fill="FFFFFF"/>
+        <w:tabs>
+          <w:tab w:val="left" w:pos="916"/>
+          <w:tab w:val="left" w:pos="1832"/>
+          <w:tab w:val="left" w:pos="2748"/>
+          <w:tab w:val="left" w:pos="3664"/>
+          <w:tab w:val="left" w:pos="4580"/>
+          <w:tab w:val="left" w:pos="5496"/>
+          <w:tab w:val="left" w:pos="6412"/>
+          <w:tab w:val="left" w:pos="7328"/>
+          <w:tab w:val="left" w:pos="8244"/>
+          <w:tab w:val="left" w:pos="9160"/>
+          <w:tab w:val="left" w:pos="10076"/>
+          <w:tab w:val="left" w:pos="10992"/>
+          <w:tab w:val="left" w:pos="11908"/>
+          <w:tab w:val="left" w:pos="12824"/>
+          <w:tab w:val="left" w:pos="13740"/>
+          <w:tab w:val="left" w:pos="14656"/>
+        </w:tabs>
+        <w:wordWrap w:val="0"/>
+        <w:spacing w:after="0" w:line="240" w:lineRule="auto"/>
+        <w:rPr>
+          <w:rFonts w:ascii="Lucida Console" w:eastAsia="Times New Roman" w:hAnsi="Lucida Console" w:cs="Courier New"/>
+          <w:color w:val="000000"/>
+          <w:kern w:val="0"/>
+          <w:sz w:val="20"/>
+          <w:szCs w:val="20"/>
+          <w:bdr w:val="none" w:sz="0" w:space="0" w:color="auto" w:frame="1"/>
+          <w14:ligatures w14:val="none"/>
+        </w:rPr>
+      </w:pPr>
+      <w:r>
+        <w:rPr>
+          <w:rFonts w:ascii="Lucida Console" w:eastAsia="Times New Roman" w:hAnsi="Lucida Console" w:cs="Courier New"/>
+          <w:color w:val="000000"/>
+          <w:kern w:val="0"/>
+          <w:sz w:val="20"/>
+          <w:szCs w:val="20"/>
+          <w:bdr w:val="none" w:sz="0" w:space="0" w:color="auto" w:frame="1"/>
+          <w14:ligatures w14:val="none"/>
+        </w:rPr>
+        <w:t>5       ¦--</w:t>
+      </w:r>
+      <w:proofErr w:type="spellStart"/>
+      <w:r>
+        <w:rPr>
+          <w:rFonts w:ascii="Lucida Console" w:eastAsia="Times New Roman" w:hAnsi="Lucida Console" w:cs="Courier New"/>
+          <w:color w:val="000000"/>
+          <w:kern w:val="0"/>
+          <w:sz w:val="20"/>
+          <w:szCs w:val="20"/>
+          <w:bdr w:val="none" w:sz="0" w:space="0" w:color="auto" w:frame="1"/>
+          <w14:ligatures w14:val="none"/>
+        </w:rPr>
+        <w:t>GroupAndIndividualAnalysisIntro_</w:t>
+      </w:r>
+      <w:proofErr w:type="gramStart"/>
+      <w:r>
+        <w:rPr>
+          <w:rFonts w:ascii="Lucida Console" w:eastAsia="Times New Roman" w:hAnsi="Lucida Console" w:cs="Courier New"/>
+          <w:color w:val="000000"/>
+          <w:kern w:val="0"/>
+          <w:sz w:val="20"/>
+          <w:szCs w:val="20"/>
+          <w:bdr w:val="none" w:sz="0" w:space="0" w:color="auto" w:frame="1"/>
+          <w14:ligatures w14:val="none"/>
+        </w:rPr>
+        <w:t>text.Rmd</w:t>
+      </w:r>
+      <w:proofErr w:type="spellEnd"/>
+      <w:proofErr w:type="gramEnd"/>
+      <w:r>
+        <w:rPr>
+          <w:rFonts w:ascii="Lucida Console" w:eastAsia="Times New Roman" w:hAnsi="Lucida Console" w:cs="Courier New"/>
+          <w:color w:val="000000"/>
+          <w:kern w:val="0"/>
+          <w:sz w:val="20"/>
+          <w:szCs w:val="20"/>
+          <w:bdr w:val="none" w:sz="0" w:space="0" w:color="auto" w:frame="1"/>
+          <w14:ligatures w14:val="none"/>
+        </w:rPr>
+        <w:t xml:space="preserve">                </w:t>
+      </w:r>
+    </w:p>
+    <w:p>
+      <w:pPr>
+        <w:pStyle w:val="ListParagraph"/>
+        <w:numPr>
+          <w:ilvl w:val="0"/>
+          <w:numId w:val="18"/>
+        </w:numPr>
+        <w:shd w:val="clear" w:color="auto" w:fill="FFFFFF"/>
+        <w:tabs>
+          <w:tab w:val="left" w:pos="916"/>
+          <w:tab w:val="left" w:pos="1832"/>
+          <w:tab w:val="left" w:pos="2748"/>
+          <w:tab w:val="left" w:pos="3664"/>
+          <w:tab w:val="left" w:pos="4580"/>
+          <w:tab w:val="left" w:pos="5496"/>
+          <w:tab w:val="left" w:pos="6412"/>
+          <w:tab w:val="left" w:pos="7328"/>
+          <w:tab w:val="left" w:pos="8244"/>
+          <w:tab w:val="left" w:pos="9160"/>
+          <w:tab w:val="left" w:pos="10076"/>
+          <w:tab w:val="left" w:pos="10992"/>
+          <w:tab w:val="left" w:pos="11908"/>
+          <w:tab w:val="left" w:pos="12824"/>
+          <w:tab w:val="left" w:pos="13740"/>
+          <w:tab w:val="left" w:pos="14656"/>
+        </w:tabs>
+        <w:wordWrap w:val="0"/>
+        <w:spacing w:after="0" w:line="240" w:lineRule="auto"/>
+        <w:rPr>
+          <w:rFonts w:ascii="Lucida Console" w:eastAsia="Times New Roman" w:hAnsi="Lucida Console" w:cs="Courier New"/>
+          <w:color w:val="000000"/>
+          <w:kern w:val="0"/>
+          <w:sz w:val="20"/>
+          <w:szCs w:val="20"/>
+          <w:bdr w:val="none" w:sz="0" w:space="0" w:color="auto" w:frame="1"/>
+          <w14:ligatures w14:val="none"/>
+        </w:rPr>
+      </w:pPr>
+      <w:r>
+        <w:rPr>
+          <w:rFonts w:ascii="Lucida Console" w:eastAsia="Times New Roman" w:hAnsi="Lucida Console" w:cs="Courier New"/>
+          <w:color w:val="000000"/>
+          <w:kern w:val="0"/>
+          <w:sz w:val="20"/>
+          <w:szCs w:val="20"/>
+          <w:bdr w:val="none" w:sz="0" w:space="0" w:color="auto" w:frame="1"/>
+          <w14:ligatures w14:val="none"/>
+        </w:rPr>
+        <w:t>6       ¦--</w:t>
+      </w:r>
+      <w:proofErr w:type="spellStart"/>
+      <w:proofErr w:type="gramStart"/>
+      <w:r>
+        <w:rPr>
+          <w:rFonts w:ascii="Lucida Console" w:eastAsia="Times New Roman" w:hAnsi="Lucida Console" w:cs="Courier New"/>
+          <w:color w:val="000000"/>
+          <w:kern w:val="0"/>
+          <w:sz w:val="20"/>
+          <w:szCs w:val="20"/>
+          <w:bdr w:val="none" w:sz="0" w:space="0" w:color="auto" w:frame="1"/>
+          <w14:ligatures w14:val="none"/>
+        </w:rPr>
+        <w:t>HeadlineMessageTotalChems.Rmd</w:t>
+      </w:r>
+      <w:proofErr w:type="spellEnd"/>
+      <w:proofErr w:type="gramEnd"/>
+      <w:r>
+        <w:rPr>
+          <w:rFonts w:ascii="Lucida Console" w:eastAsia="Times New Roman" w:hAnsi="Lucida Console" w:cs="Courier New"/>
+          <w:color w:val="000000"/>
+          <w:kern w:val="0"/>
+          <w:sz w:val="20"/>
+          <w:szCs w:val="20"/>
+          <w:bdr w:val="none" w:sz="0" w:space="0" w:color="auto" w:frame="1"/>
+          <w14:ligatures w14:val="none"/>
+        </w:rPr>
+        <w:t xml:space="preserve">                           </w:t>
+      </w:r>
+    </w:p>
+    <w:p>
+      <w:pPr>
+        <w:pStyle w:val="ListParagraph"/>
+        <w:numPr>
+          <w:ilvl w:val="0"/>
+          <w:numId w:val="18"/>
+        </w:numPr>
+        <w:shd w:val="clear" w:color="auto" w:fill="FFFFFF"/>
+        <w:tabs>
+          <w:tab w:val="left" w:pos="916"/>
+          <w:tab w:val="left" w:pos="1832"/>
+          <w:tab w:val="left" w:pos="2748"/>
+          <w:tab w:val="left" w:pos="3664"/>
+          <w:tab w:val="left" w:pos="4580"/>
+          <w:tab w:val="left" w:pos="5496"/>
+          <w:tab w:val="left" w:pos="6412"/>
+          <w:tab w:val="left" w:pos="7328"/>
+          <w:tab w:val="left" w:pos="8244"/>
+          <w:tab w:val="left" w:pos="9160"/>
+          <w:tab w:val="left" w:pos="10076"/>
+          <w:tab w:val="left" w:pos="10992"/>
+          <w:tab w:val="left" w:pos="11908"/>
+          <w:tab w:val="left" w:pos="12824"/>
+          <w:tab w:val="left" w:pos="13740"/>
+          <w:tab w:val="left" w:pos="14656"/>
+        </w:tabs>
+        <w:wordWrap w:val="0"/>
+        <w:spacing w:after="0" w:line="240" w:lineRule="auto"/>
+        <w:rPr>
+          <w:rFonts w:ascii="Lucida Console" w:eastAsia="Times New Roman" w:hAnsi="Lucida Console" w:cs="Courier New"/>
+          <w:color w:val="000000"/>
+          <w:kern w:val="0"/>
+          <w:sz w:val="20"/>
+          <w:szCs w:val="20"/>
+          <w:bdr w:val="none" w:sz="0" w:space="0" w:color="auto" w:frame="1"/>
+          <w14:ligatures w14:val="none"/>
+        </w:rPr>
+      </w:pPr>
+      <w:r>
+        <w:rPr>
+          <w:rFonts w:ascii="Lucida Console" w:eastAsia="Times New Roman" w:hAnsi="Lucida Console" w:cs="Courier New"/>
+          <w:color w:val="000000"/>
+          <w:kern w:val="0"/>
+          <w:sz w:val="20"/>
+          <w:szCs w:val="20"/>
+          <w:bdr w:val="none" w:sz="0" w:space="0" w:color="auto" w:frame="1"/>
+          <w14:ligatures w14:val="none"/>
+        </w:rPr>
+        <w:t>7       ¦--</w:t>
+      </w:r>
+      <w:proofErr w:type="spellStart"/>
+      <w:proofErr w:type="gramStart"/>
+      <w:r>
+        <w:rPr>
+          <w:rFonts w:ascii="Lucida Console" w:eastAsia="Times New Roman" w:hAnsi="Lucida Console" w:cs="Courier New"/>
+          <w:color w:val="000000"/>
+          <w:kern w:val="0"/>
+          <w:sz w:val="20"/>
+          <w:szCs w:val="20"/>
+          <w:bdr w:val="none" w:sz="0" w:space="0" w:color="auto" w:frame="1"/>
+          <w14:ligatures w14:val="none"/>
+        </w:rPr>
+        <w:t>HeadlinesAmountByChemicalGroup.Rmd</w:t>
+      </w:r>
+      <w:proofErr w:type="spellEnd"/>
+      <w:proofErr w:type="gramEnd"/>
+      <w:r>
+        <w:rPr>
+          <w:rFonts w:ascii="Lucida Console" w:eastAsia="Times New Roman" w:hAnsi="Lucida Console" w:cs="Courier New"/>
+          <w:color w:val="000000"/>
+          <w:kern w:val="0"/>
+          <w:sz w:val="20"/>
+          <w:szCs w:val="20"/>
+          <w:bdr w:val="none" w:sz="0" w:space="0" w:color="auto" w:frame="1"/>
+          <w14:ligatures w14:val="none"/>
+        </w:rPr>
+        <w:t xml:space="preserve">                      </w:t>
+      </w:r>
+    </w:p>
+    <w:p>
+      <w:pPr>
+        <w:pStyle w:val="ListParagraph"/>
+        <w:numPr>
+          <w:ilvl w:val="0"/>
+          <w:numId w:val="18"/>
+        </w:numPr>
+        <w:shd w:val="clear" w:color="auto" w:fill="FFFFFF"/>
+        <w:tabs>
+          <w:tab w:val="left" w:pos="916"/>
+          <w:tab w:val="left" w:pos="1832"/>
+          <w:tab w:val="left" w:pos="2748"/>
+          <w:tab w:val="left" w:pos="3664"/>
+          <w:tab w:val="left" w:pos="4580"/>
+          <w:tab w:val="left" w:pos="5496"/>
+          <w:tab w:val="left" w:pos="6412"/>
+          <w:tab w:val="left" w:pos="7328"/>
+          <w:tab w:val="left" w:pos="8244"/>
+          <w:tab w:val="left" w:pos="9160"/>
+          <w:tab w:val="left" w:pos="10076"/>
+          <w:tab w:val="left" w:pos="10992"/>
+          <w:tab w:val="left" w:pos="11908"/>
+          <w:tab w:val="left" w:pos="12824"/>
+          <w:tab w:val="left" w:pos="13740"/>
+          <w:tab w:val="left" w:pos="14656"/>
+        </w:tabs>
+        <w:wordWrap w:val="0"/>
+        <w:spacing w:after="0" w:line="240" w:lineRule="auto"/>
+        <w:rPr>
+          <w:rFonts w:ascii="Lucida Console" w:eastAsia="Times New Roman" w:hAnsi="Lucida Console" w:cs="Courier New"/>
+          <w:color w:val="000000"/>
+          <w:kern w:val="0"/>
+          <w:sz w:val="20"/>
+          <w:szCs w:val="20"/>
+          <w:bdr w:val="none" w:sz="0" w:space="0" w:color="auto" w:frame="1"/>
+          <w14:ligatures w14:val="none"/>
+        </w:rPr>
+      </w:pPr>
+      <w:r>
+        <w:rPr>
+          <w:rFonts w:ascii="Lucida Console" w:eastAsia="Times New Roman" w:hAnsi="Lucida Console" w:cs="Courier New"/>
+          <w:color w:val="000000"/>
+          <w:kern w:val="0"/>
+          <w:sz w:val="20"/>
+          <w:szCs w:val="20"/>
+          <w:bdr w:val="none" w:sz="0" w:space="0" w:color="auto" w:frame="1"/>
+          <w14:ligatures w14:val="none"/>
+        </w:rPr>
+        <w:t>8       ¦--</w:t>
+      </w:r>
+      <w:proofErr w:type="spellStart"/>
+      <w:r>
+        <w:rPr>
+          <w:rFonts w:ascii="Lucida Console" w:eastAsia="Times New Roman" w:hAnsi="Lucida Console" w:cs="Courier New"/>
+          <w:color w:val="000000"/>
+          <w:kern w:val="0"/>
+          <w:sz w:val="20"/>
+          <w:szCs w:val="20"/>
+          <w:bdr w:val="none" w:sz="0" w:space="0" w:color="auto" w:frame="1"/>
+          <w14:ligatures w14:val="none"/>
+        </w:rPr>
+        <w:t>IndividualResultsAnalysis</w:t>
+      </w:r>
+      <w:proofErr w:type="spellEnd"/>
+      <w:r>
+        <w:rPr>
+          <w:rFonts w:ascii="Lucida Console" w:eastAsia="Times New Roman" w:hAnsi="Lucida Console" w:cs="Courier New"/>
+          <w:color w:val="000000"/>
+          <w:kern w:val="0"/>
+          <w:sz w:val="20"/>
+          <w:szCs w:val="20"/>
+          <w:bdr w:val="none" w:sz="0" w:space="0" w:color="auto" w:frame="1"/>
+          <w14:ligatures w14:val="none"/>
+        </w:rPr>
+        <w:t>__</w:t>
+      </w:r>
+      <w:proofErr w:type="spellStart"/>
+      <w:r>
+        <w:rPr>
+          <w:rFonts w:ascii="Lucida Console" w:eastAsia="Times New Roman" w:hAnsi="Lucida Console" w:cs="Courier New"/>
+          <w:color w:val="000000"/>
+          <w:kern w:val="0"/>
+          <w:sz w:val="20"/>
+          <w:szCs w:val="20"/>
+          <w:bdr w:val="none" w:sz="0" w:space="0" w:color="auto" w:frame="1"/>
+          <w14:ligatures w14:val="none"/>
+        </w:rPr>
+        <w:t>w_Violin_</w:t>
+      </w:r>
+      <w:proofErr w:type="gramStart"/>
+      <w:r>
+        <w:rPr>
+          <w:rFonts w:ascii="Lucida Console" w:eastAsia="Times New Roman" w:hAnsi="Lucida Console" w:cs="Courier New"/>
+          <w:color w:val="000000"/>
+          <w:kern w:val="0"/>
+          <w:sz w:val="20"/>
+          <w:szCs w:val="20"/>
+          <w:bdr w:val="none" w:sz="0" w:space="0" w:color="auto" w:frame="1"/>
+          <w14:ligatures w14:val="none"/>
+        </w:rPr>
+        <w:t>text.Rmd</w:t>
+      </w:r>
+      <w:proofErr w:type="spellEnd"/>
+      <w:proofErr w:type="gramEnd"/>
+      <w:r>
+        <w:rPr>
+          <w:rFonts w:ascii="Lucida Console" w:eastAsia="Times New Roman" w:hAnsi="Lucida Console" w:cs="Courier New"/>
+          <w:color w:val="000000"/>
+          <w:kern w:val="0"/>
+          <w:sz w:val="20"/>
+          <w:szCs w:val="20"/>
+          <w:bdr w:val="none" w:sz="0" w:space="0" w:color="auto" w:frame="1"/>
+          <w14:ligatures w14:val="none"/>
+        </w:rPr>
+        <w:t xml:space="preserve">            </w:t>
+      </w:r>
+    </w:p>
+    <w:p>
+      <w:pPr>
+        <w:pStyle w:val="ListParagraph"/>
+        <w:numPr>
+          <w:ilvl w:val="0"/>
+          <w:numId w:val="18"/>
+        </w:numPr>
+        <w:shd w:val="clear" w:color="auto" w:fill="FFFFFF"/>
+        <w:tabs>
+          <w:tab w:val="left" w:pos="916"/>
+          <w:tab w:val="left" w:pos="1832"/>
+          <w:tab w:val="left" w:pos="2748"/>
+          <w:tab w:val="left" w:pos="3664"/>
+          <w:tab w:val="left" w:pos="4580"/>
+          <w:tab w:val="left" w:pos="5496"/>
+          <w:tab w:val="left" w:pos="6412"/>
+          <w:tab w:val="left" w:pos="7328"/>
+          <w:tab w:val="left" w:pos="8244"/>
+          <w:tab w:val="left" w:pos="9160"/>
+          <w:tab w:val="left" w:pos="10076"/>
+          <w:tab w:val="left" w:pos="10992"/>
+          <w:tab w:val="left" w:pos="11908"/>
+          <w:tab w:val="left" w:pos="12824"/>
+          <w:tab w:val="left" w:pos="13740"/>
+          <w:tab w:val="left" w:pos="14656"/>
+        </w:tabs>
+        <w:wordWrap w:val="0"/>
+        <w:spacing w:after="0" w:line="240" w:lineRule="auto"/>
+        <w:rPr>
+          <w:rFonts w:ascii="Lucida Console" w:eastAsia="Times New Roman" w:hAnsi="Lucida Console" w:cs="Courier New"/>
+          <w:color w:val="000000"/>
+          <w:kern w:val="0"/>
+          <w:sz w:val="20"/>
+          <w:szCs w:val="20"/>
+          <w:bdr w:val="none" w:sz="0" w:space="0" w:color="auto" w:frame="1"/>
+          <w14:ligatures w14:val="none"/>
+        </w:rPr>
+      </w:pPr>
+      <w:r>
+        <w:rPr>
+          <w:rFonts w:ascii="Lucida Console" w:eastAsia="Times New Roman" w:hAnsi="Lucida Console" w:cs="Courier New"/>
+          <w:color w:val="000000"/>
+          <w:kern w:val="0"/>
+          <w:sz w:val="20"/>
+          <w:szCs w:val="20"/>
+          <w:bdr w:val="none" w:sz="0" w:space="0" w:color="auto" w:frame="1"/>
+          <w14:ligatures w14:val="none"/>
+        </w:rPr>
+        <w:t>9       ¦   ¦--</w:t>
+      </w:r>
+      <w:proofErr w:type="spellStart"/>
+      <w:proofErr w:type="gramStart"/>
+      <w:r>
+        <w:rPr>
+          <w:rFonts w:ascii="Lucida Console" w:eastAsia="Times New Roman" w:hAnsi="Lucida Console" w:cs="Courier New"/>
+          <w:color w:val="000000"/>
+          <w:kern w:val="0"/>
+          <w:sz w:val="20"/>
+          <w:szCs w:val="20"/>
+          <w:bdr w:val="none" w:sz="0" w:space="0" w:color="auto" w:frame="1"/>
+          <w14:ligatures w14:val="none"/>
+        </w:rPr>
+        <w:t>StatisticsOnChemicalsFound.Rmd</w:t>
+      </w:r>
+      <w:proofErr w:type="spellEnd"/>
+      <w:proofErr w:type="gramEnd"/>
+      <w:r>
+        <w:rPr>
+          <w:rFonts w:ascii="Lucida Console" w:eastAsia="Times New Roman" w:hAnsi="Lucida Console" w:cs="Courier New"/>
+          <w:color w:val="000000"/>
+          <w:kern w:val="0"/>
+          <w:sz w:val="20"/>
+          <w:szCs w:val="20"/>
+          <w:bdr w:val="none" w:sz="0" w:space="0" w:color="auto" w:frame="1"/>
+          <w14:ligatures w14:val="none"/>
+        </w:rPr>
+        <w:t xml:space="preserve">                      </w:t>
+      </w:r>
+    </w:p>
+    <w:p>
+      <w:pPr>
+        <w:pStyle w:val="ListParagraph"/>
+        <w:numPr>
+          <w:ilvl w:val="0"/>
+          <w:numId w:val="18"/>
+        </w:numPr>
+        <w:shd w:val="clear" w:color="auto" w:fill="FFFFFF"/>
+        <w:tabs>
+          <w:tab w:val="left" w:pos="916"/>
+          <w:tab w:val="left" w:pos="1832"/>
+          <w:tab w:val="left" w:pos="2748"/>
+          <w:tab w:val="left" w:pos="3664"/>
+          <w:tab w:val="left" w:pos="4580"/>
+          <w:tab w:val="left" w:pos="5496"/>
+          <w:tab w:val="left" w:pos="6412"/>
+          <w:tab w:val="left" w:pos="7328"/>
+          <w:tab w:val="left" w:pos="8244"/>
+          <w:tab w:val="left" w:pos="9160"/>
+          <w:tab w:val="left" w:pos="10076"/>
+          <w:tab w:val="left" w:pos="10992"/>
+          <w:tab w:val="left" w:pos="11908"/>
+          <w:tab w:val="left" w:pos="12824"/>
+          <w:tab w:val="left" w:pos="13740"/>
+          <w:tab w:val="left" w:pos="14656"/>
+        </w:tabs>
+        <w:wordWrap w:val="0"/>
+        <w:spacing w:after="0" w:line="240" w:lineRule="auto"/>
+        <w:rPr>
+          <w:rFonts w:ascii="Lucida Console" w:eastAsia="Times New Roman" w:hAnsi="Lucida Console" w:cs="Courier New"/>
+          <w:color w:val="000000"/>
+          <w:kern w:val="0"/>
+          <w:sz w:val="20"/>
+          <w:szCs w:val="20"/>
+          <w:bdr w:val="none" w:sz="0" w:space="0" w:color="auto" w:frame="1"/>
+          <w14:ligatures w14:val="none"/>
+        </w:rPr>
+      </w:pPr>
+      <w:r>
+        <w:rPr>
+          <w:rFonts w:ascii="Lucida Console" w:eastAsia="Times New Roman" w:hAnsi="Lucida Console" w:cs="Courier New"/>
+          <w:color w:val="000000"/>
+          <w:kern w:val="0"/>
+          <w:sz w:val="20"/>
+          <w:szCs w:val="20"/>
+          <w:bdr w:val="none" w:sz="0" w:space="0" w:color="auto" w:frame="1"/>
+          <w14:ligatures w14:val="none"/>
+        </w:rPr>
+        <w:t>10      ¦   ¦--</w:t>
+      </w:r>
+      <w:proofErr w:type="spellStart"/>
+      <w:r>
+        <w:rPr>
+          <w:rFonts w:ascii="Lucida Console" w:eastAsia="Times New Roman" w:hAnsi="Lucida Console" w:cs="Courier New"/>
+          <w:color w:val="000000"/>
+          <w:kern w:val="0"/>
+          <w:sz w:val="20"/>
+          <w:szCs w:val="20"/>
+          <w:bdr w:val="none" w:sz="0" w:space="0" w:color="auto" w:frame="1"/>
+          <w14:ligatures w14:val="none"/>
+        </w:rPr>
+        <w:t>YourChemicalsAndAveragesByGroup_</w:t>
+      </w:r>
+      <w:proofErr w:type="gramStart"/>
+      <w:r>
+        <w:rPr>
+          <w:rFonts w:ascii="Lucida Console" w:eastAsia="Times New Roman" w:hAnsi="Lucida Console" w:cs="Courier New"/>
+          <w:color w:val="000000"/>
+          <w:kern w:val="0"/>
+          <w:sz w:val="20"/>
+          <w:szCs w:val="20"/>
+          <w:bdr w:val="none" w:sz="0" w:space="0" w:color="auto" w:frame="1"/>
+          <w14:ligatures w14:val="none"/>
+        </w:rPr>
+        <w:t>text.Rmd</w:t>
+      </w:r>
+      <w:proofErr w:type="spellEnd"/>
+      <w:proofErr w:type="gramEnd"/>
+      <w:r>
+        <w:rPr>
+          <w:rFonts w:ascii="Lucida Console" w:eastAsia="Times New Roman" w:hAnsi="Lucida Console" w:cs="Courier New"/>
+          <w:color w:val="000000"/>
+          <w:kern w:val="0"/>
+          <w:sz w:val="20"/>
+          <w:szCs w:val="20"/>
+          <w:bdr w:val="none" w:sz="0" w:space="0" w:color="auto" w:frame="1"/>
+          <w14:ligatures w14:val="none"/>
+        </w:rPr>
+        <w:t xml:space="preserve">            </w:t>
+      </w:r>
+    </w:p>
+    <w:p>
+      <w:pPr>
+        <w:pStyle w:val="ListParagraph"/>
+        <w:numPr>
+          <w:ilvl w:val="0"/>
+          <w:numId w:val="18"/>
+        </w:numPr>
+        <w:shd w:val="clear" w:color="auto" w:fill="FFFFFF"/>
+        <w:tabs>
+          <w:tab w:val="left" w:pos="916"/>
+          <w:tab w:val="left" w:pos="1832"/>
+          <w:tab w:val="left" w:pos="2748"/>
+          <w:tab w:val="left" w:pos="3664"/>
+          <w:tab w:val="left" w:pos="4580"/>
+          <w:tab w:val="left" w:pos="5496"/>
+          <w:tab w:val="left" w:pos="6412"/>
+          <w:tab w:val="left" w:pos="7328"/>
+          <w:tab w:val="left" w:pos="8244"/>
+          <w:tab w:val="left" w:pos="9160"/>
+          <w:tab w:val="left" w:pos="10076"/>
+          <w:tab w:val="left" w:pos="10992"/>
+          <w:tab w:val="left" w:pos="11908"/>
+          <w:tab w:val="left" w:pos="12824"/>
+          <w:tab w:val="left" w:pos="13740"/>
+          <w:tab w:val="left" w:pos="14656"/>
+        </w:tabs>
+        <w:wordWrap w:val="0"/>
+        <w:spacing w:after="0" w:line="240" w:lineRule="auto"/>
+        <w:rPr>
+          <w:rFonts w:ascii="Lucida Console" w:eastAsia="Times New Roman" w:hAnsi="Lucida Console" w:cs="Courier New"/>
+          <w:color w:val="000000"/>
+          <w:kern w:val="0"/>
+          <w:sz w:val="20"/>
+          <w:szCs w:val="20"/>
+          <w:bdr w:val="none" w:sz="0" w:space="0" w:color="auto" w:frame="1"/>
+          <w14:ligatures w14:val="none"/>
+        </w:rPr>
+      </w:pPr>
+      <w:r>
+        <w:rPr>
+          <w:rFonts w:ascii="Lucida Console" w:eastAsia="Times New Roman" w:hAnsi="Lucida Console" w:cs="Courier New"/>
+          <w:color w:val="000000"/>
+          <w:kern w:val="0"/>
+          <w:sz w:val="20"/>
+          <w:szCs w:val="20"/>
+          <w:bdr w:val="none" w:sz="0" w:space="0" w:color="auto" w:frame="1"/>
+          <w14:ligatures w14:val="none"/>
+        </w:rPr>
+        <w:t>11      ¦   ¦--</w:t>
+      </w:r>
+      <w:proofErr w:type="spellStart"/>
+      <w:r>
+        <w:rPr>
+          <w:rFonts w:ascii="Lucida Console" w:eastAsia="Times New Roman" w:hAnsi="Lucida Console" w:cs="Courier New"/>
+          <w:color w:val="000000"/>
+          <w:kern w:val="0"/>
+          <w:sz w:val="20"/>
+          <w:szCs w:val="20"/>
+          <w:bdr w:val="none" w:sz="0" w:space="0" w:color="auto" w:frame="1"/>
+          <w14:ligatures w14:val="none"/>
+        </w:rPr>
+        <w:t>IndividualChemicalListWithClassification_</w:t>
+      </w:r>
+      <w:proofErr w:type="gramStart"/>
+      <w:r>
+        <w:rPr>
+          <w:rFonts w:ascii="Lucida Console" w:eastAsia="Times New Roman" w:hAnsi="Lucida Console" w:cs="Courier New"/>
+          <w:color w:val="000000"/>
+          <w:kern w:val="0"/>
+          <w:sz w:val="20"/>
+          <w:szCs w:val="20"/>
+          <w:bdr w:val="none" w:sz="0" w:space="0" w:color="auto" w:frame="1"/>
+          <w14:ligatures w14:val="none"/>
+        </w:rPr>
+        <w:t>text.Rmd</w:t>
+      </w:r>
+      <w:proofErr w:type="spellEnd"/>
+      <w:proofErr w:type="gramEnd"/>
+      <w:r>
+        <w:rPr>
+          <w:rFonts w:ascii="Lucida Console" w:eastAsia="Times New Roman" w:hAnsi="Lucida Console" w:cs="Courier New"/>
+          <w:color w:val="000000"/>
+          <w:kern w:val="0"/>
+          <w:sz w:val="20"/>
+          <w:szCs w:val="20"/>
+          <w:bdr w:val="none" w:sz="0" w:space="0" w:color="auto" w:frame="1"/>
+          <w14:ligatures w14:val="none"/>
+        </w:rPr>
+        <w:t xml:space="preserve">   </w:t>
+      </w:r>
+    </w:p>
+    <w:p>
+      <w:pPr>
+        <w:pStyle w:val="ListParagraph"/>
+        <w:numPr>
+          <w:ilvl w:val="0"/>
+          <w:numId w:val="18"/>
+        </w:numPr>
+        <w:shd w:val="clear" w:color="auto" w:fill="FFFFFF"/>
+        <w:tabs>
+          <w:tab w:val="left" w:pos="916"/>
+          <w:tab w:val="left" w:pos="1832"/>
+          <w:tab w:val="left" w:pos="2748"/>
+          <w:tab w:val="left" w:pos="3664"/>
+          <w:tab w:val="left" w:pos="4580"/>
+          <w:tab w:val="left" w:pos="5496"/>
+          <w:tab w:val="left" w:pos="6412"/>
+          <w:tab w:val="left" w:pos="7328"/>
+          <w:tab w:val="left" w:pos="8244"/>
+          <w:tab w:val="left" w:pos="9160"/>
+          <w:tab w:val="left" w:pos="10076"/>
+          <w:tab w:val="left" w:pos="10992"/>
+          <w:tab w:val="left" w:pos="11908"/>
+          <w:tab w:val="left" w:pos="12824"/>
+          <w:tab w:val="left" w:pos="13740"/>
+          <w:tab w:val="left" w:pos="14656"/>
+        </w:tabs>
+        <w:wordWrap w:val="0"/>
+        <w:spacing w:after="0" w:line="240" w:lineRule="auto"/>
+        <w:rPr>
+          <w:rFonts w:ascii="Lucida Console" w:eastAsia="Times New Roman" w:hAnsi="Lucida Console" w:cs="Courier New"/>
+          <w:color w:val="000000"/>
+          <w:kern w:val="0"/>
+          <w:sz w:val="20"/>
+          <w:szCs w:val="20"/>
+          <w:bdr w:val="none" w:sz="0" w:space="0" w:color="auto" w:frame="1"/>
+          <w14:ligatures w14:val="none"/>
+        </w:rPr>
+      </w:pPr>
+      <w:r>
+        <w:rPr>
+          <w:rFonts w:ascii="Lucida Console" w:eastAsia="Times New Roman" w:hAnsi="Lucida Console" w:cs="Courier New"/>
+          <w:color w:val="000000"/>
+          <w:kern w:val="0"/>
+          <w:sz w:val="20"/>
+          <w:szCs w:val="20"/>
+          <w:bdr w:val="none" w:sz="0" w:space="0" w:color="auto" w:frame="1"/>
+          <w14:ligatures w14:val="none"/>
+        </w:rPr>
+        <w:t>12      ¦   ¦--</w:t>
+      </w:r>
+      <w:proofErr w:type="spellStart"/>
+      <w:r>
+        <w:rPr>
+          <w:rFonts w:ascii="Lucida Console" w:eastAsia="Times New Roman" w:hAnsi="Lucida Console" w:cs="Courier New"/>
+          <w:color w:val="000000"/>
+          <w:kern w:val="0"/>
+          <w:sz w:val="20"/>
+          <w:szCs w:val="20"/>
+          <w:bdr w:val="none" w:sz="0" w:space="0" w:color="auto" w:frame="1"/>
+          <w14:ligatures w14:val="none"/>
+        </w:rPr>
+        <w:t>IndividualChemicalListWithOutClassification_</w:t>
+      </w:r>
+      <w:proofErr w:type="gramStart"/>
+      <w:r>
+        <w:rPr>
+          <w:rFonts w:ascii="Lucida Console" w:eastAsia="Times New Roman" w:hAnsi="Lucida Console" w:cs="Courier New"/>
+          <w:color w:val="000000"/>
+          <w:kern w:val="0"/>
+          <w:sz w:val="20"/>
+          <w:szCs w:val="20"/>
+          <w:bdr w:val="none" w:sz="0" w:space="0" w:color="auto" w:frame="1"/>
+          <w14:ligatures w14:val="none"/>
+        </w:rPr>
         <w:t>text.Rmd</w:t>
       </w:r>
       <w:proofErr w:type="spellEnd"/>
@@ -96,650 +1078,1256 @@
     </w:p>
     <w:p>
       <w:pPr>
+        <w:pStyle w:val="ListParagraph"/>
         <w:numPr>
-          <w:ilvl w:val="1"/>
-          <w:numId w:val="17"/>
+          <w:ilvl w:val="0"/>
+          <w:numId w:val="18"/>
         </w:numPr>
-      </w:pPr>
-      <w:r>
-        <w:t xml:space="preserve">calls: </w:t>
+        <w:shd w:val="clear" w:color="auto" w:fill="FFFFFF"/>
+        <w:tabs>
+          <w:tab w:val="left" w:pos="916"/>
+          <w:tab w:val="left" w:pos="1832"/>
+          <w:tab w:val="left" w:pos="2748"/>
+          <w:tab w:val="left" w:pos="3664"/>
+          <w:tab w:val="left" w:pos="4580"/>
+          <w:tab w:val="left" w:pos="5496"/>
+          <w:tab w:val="left" w:pos="6412"/>
+          <w:tab w:val="left" w:pos="7328"/>
+          <w:tab w:val="left" w:pos="8244"/>
+          <w:tab w:val="left" w:pos="9160"/>
+          <w:tab w:val="left" w:pos="10076"/>
+          <w:tab w:val="left" w:pos="10992"/>
+          <w:tab w:val="left" w:pos="11908"/>
+          <w:tab w:val="left" w:pos="12824"/>
+          <w:tab w:val="left" w:pos="13740"/>
+          <w:tab w:val="left" w:pos="14656"/>
+        </w:tabs>
+        <w:wordWrap w:val="0"/>
+        <w:spacing w:after="0" w:line="240" w:lineRule="auto"/>
+        <w:rPr>
+          <w:rFonts w:ascii="Lucida Console" w:eastAsia="Times New Roman" w:hAnsi="Lucida Console" w:cs="Courier New"/>
+          <w:color w:val="000000"/>
+          <w:kern w:val="0"/>
+          <w:sz w:val="20"/>
+          <w:szCs w:val="20"/>
+          <w:bdr w:val="none" w:sz="0" w:space="0" w:color="auto" w:frame="1"/>
+          <w14:ligatures w14:val="none"/>
+        </w:rPr>
+      </w:pPr>
+      <w:r>
+        <w:rPr>
+          <w:rFonts w:ascii="Lucida Console" w:eastAsia="Times New Roman" w:hAnsi="Lucida Console" w:cs="Courier New"/>
+          <w:color w:val="000000"/>
+          <w:kern w:val="0"/>
+          <w:sz w:val="20"/>
+          <w:szCs w:val="20"/>
+          <w:bdr w:val="none" w:sz="0" w:space="0" w:color="auto" w:frame="1"/>
+          <w14:ligatures w14:val="none"/>
+        </w:rPr>
+        <w:t>13      ¦   °--</w:t>
       </w:r>
       <w:proofErr w:type="spellStart"/>
       <w:r>
-        <w:t>GroupAnalysisIntro_</w:t>
+        <w:rPr>
+          <w:rFonts w:ascii="Lucida Console" w:eastAsia="Times New Roman" w:hAnsi="Lucida Console" w:cs="Courier New"/>
+          <w:color w:val="000000"/>
+          <w:kern w:val="0"/>
+          <w:sz w:val="20"/>
+          <w:szCs w:val="20"/>
+          <w:bdr w:val="none" w:sz="0" w:space="0" w:color="auto" w:frame="1"/>
+          <w14:ligatures w14:val="none"/>
+        </w:rPr>
+        <w:t>IndividualClassificationShowingChemicals_</w:t>
       </w:r>
       <w:proofErr w:type="gramStart"/>
       <w:r>
+        <w:rPr>
+          <w:rFonts w:ascii="Lucida Console" w:eastAsia="Times New Roman" w:hAnsi="Lucida Console" w:cs="Courier New"/>
+          <w:color w:val="000000"/>
+          <w:kern w:val="0"/>
+          <w:sz w:val="20"/>
+          <w:szCs w:val="20"/>
+          <w:bdr w:val="none" w:sz="0" w:space="0" w:color="auto" w:frame="1"/>
+          <w14:ligatures w14:val="none"/>
+        </w:rPr>
         <w:t>text.Rmd</w:t>
       </w:r>
       <w:proofErr w:type="spellEnd"/>
       <w:proofErr w:type="gramEnd"/>
+      <w:r>
+        <w:rPr>
+          <w:rFonts w:ascii="Lucida Console" w:eastAsia="Times New Roman" w:hAnsi="Lucida Console" w:cs="Courier New"/>
+          <w:color w:val="000000"/>
+          <w:kern w:val="0"/>
+          <w:sz w:val="20"/>
+          <w:szCs w:val="20"/>
+          <w:bdr w:val="none" w:sz="0" w:space="0" w:color="auto" w:frame="1"/>
+          <w14:ligatures w14:val="none"/>
+        </w:rPr>
+        <w:t xml:space="preserve">   </w:t>
+      </w:r>
     </w:p>
     <w:p>
       <w:pPr>
+        <w:pStyle w:val="ListParagraph"/>
         <w:numPr>
-          <w:ilvl w:val="1"/>
-          <w:numId w:val="17"/>
+          <w:ilvl w:val="0"/>
+          <w:numId w:val="18"/>
         </w:numPr>
-      </w:pPr>
-      <w:r>
-        <w:t xml:space="preserve">calls: </w:t>
+        <w:shd w:val="clear" w:color="auto" w:fill="FFFFFF"/>
+        <w:tabs>
+          <w:tab w:val="left" w:pos="916"/>
+          <w:tab w:val="left" w:pos="1832"/>
+          <w:tab w:val="left" w:pos="2748"/>
+          <w:tab w:val="left" w:pos="3664"/>
+          <w:tab w:val="left" w:pos="4580"/>
+          <w:tab w:val="left" w:pos="5496"/>
+          <w:tab w:val="left" w:pos="6412"/>
+          <w:tab w:val="left" w:pos="7328"/>
+          <w:tab w:val="left" w:pos="8244"/>
+          <w:tab w:val="left" w:pos="9160"/>
+          <w:tab w:val="left" w:pos="10076"/>
+          <w:tab w:val="left" w:pos="10992"/>
+          <w:tab w:val="left" w:pos="11908"/>
+          <w:tab w:val="left" w:pos="12824"/>
+          <w:tab w:val="left" w:pos="13740"/>
+          <w:tab w:val="left" w:pos="14656"/>
+        </w:tabs>
+        <w:wordWrap w:val="0"/>
+        <w:spacing w:after="0" w:line="240" w:lineRule="auto"/>
+        <w:rPr>
+          <w:rFonts w:ascii="Lucida Console" w:eastAsia="Times New Roman" w:hAnsi="Lucida Console" w:cs="Courier New"/>
+          <w:color w:val="000000"/>
+          <w:kern w:val="0"/>
+          <w:sz w:val="20"/>
+          <w:szCs w:val="20"/>
+          <w:bdr w:val="none" w:sz="0" w:space="0" w:color="auto" w:frame="1"/>
+          <w14:ligatures w14:val="none"/>
+        </w:rPr>
+      </w:pPr>
+      <w:r>
+        <w:rPr>
+          <w:rFonts w:ascii="Lucida Console" w:eastAsia="Times New Roman" w:hAnsi="Lucida Console" w:cs="Courier New"/>
+          <w:color w:val="000000"/>
+          <w:kern w:val="0"/>
+          <w:sz w:val="20"/>
+          <w:szCs w:val="20"/>
+          <w:bdr w:val="none" w:sz="0" w:space="0" w:color="auto" w:frame="1"/>
+          <w14:ligatures w14:val="none"/>
+        </w:rPr>
+        <w:t>14      ¦--</w:t>
       </w:r>
       <w:proofErr w:type="spellStart"/>
       <w:r>
-        <w:t>GroupAndIndividualAnalysisIntro_</w:t>
+        <w:rPr>
+          <w:rFonts w:ascii="Lucida Console" w:eastAsia="Times New Roman" w:hAnsi="Lucida Console" w:cs="Courier New"/>
+          <w:color w:val="000000"/>
+          <w:kern w:val="0"/>
+          <w:sz w:val="20"/>
+          <w:szCs w:val="20"/>
+          <w:bdr w:val="none" w:sz="0" w:space="0" w:color="auto" w:frame="1"/>
+          <w14:ligatures w14:val="none"/>
+        </w:rPr>
+        <w:t>CompoundClassification_</w:t>
       </w:r>
       <w:proofErr w:type="gramStart"/>
       <w:r>
+        <w:rPr>
+          <w:rFonts w:ascii="Lucida Console" w:eastAsia="Times New Roman" w:hAnsi="Lucida Console" w:cs="Courier New"/>
+          <w:color w:val="000000"/>
+          <w:kern w:val="0"/>
+          <w:sz w:val="20"/>
+          <w:szCs w:val="20"/>
+          <w:bdr w:val="none" w:sz="0" w:space="0" w:color="auto" w:frame="1"/>
+          <w14:ligatures w14:val="none"/>
+        </w:rPr>
         <w:t>text.Rmd</w:t>
       </w:r>
       <w:proofErr w:type="spellEnd"/>
       <w:proofErr w:type="gramEnd"/>
+      <w:r>
+        <w:rPr>
+          <w:rFonts w:ascii="Lucida Console" w:eastAsia="Times New Roman" w:hAnsi="Lucida Console" w:cs="Courier New"/>
+          <w:color w:val="000000"/>
+          <w:kern w:val="0"/>
+          <w:sz w:val="20"/>
+          <w:szCs w:val="20"/>
+          <w:bdr w:val="none" w:sz="0" w:space="0" w:color="auto" w:frame="1"/>
+          <w14:ligatures w14:val="none"/>
+        </w:rPr>
+        <w:t xml:space="preserve">                         </w:t>
+      </w:r>
     </w:p>
     <w:p>
       <w:pPr>
+        <w:pStyle w:val="ListParagraph"/>
         <w:numPr>
-          <w:ilvl w:val="1"/>
-          <w:numId w:val="17"/>
+          <w:ilvl w:val="0"/>
+          <w:numId w:val="18"/>
         </w:numPr>
-      </w:pPr>
-      <w:r>
-        <w:t xml:space="preserve">calls: </w:t>
+        <w:shd w:val="clear" w:color="auto" w:fill="FFFFFF"/>
+        <w:tabs>
+          <w:tab w:val="left" w:pos="916"/>
+          <w:tab w:val="left" w:pos="1832"/>
+          <w:tab w:val="left" w:pos="2748"/>
+          <w:tab w:val="left" w:pos="3664"/>
+          <w:tab w:val="left" w:pos="4580"/>
+          <w:tab w:val="left" w:pos="5496"/>
+          <w:tab w:val="left" w:pos="6412"/>
+          <w:tab w:val="left" w:pos="7328"/>
+          <w:tab w:val="left" w:pos="8244"/>
+          <w:tab w:val="left" w:pos="9160"/>
+          <w:tab w:val="left" w:pos="10076"/>
+          <w:tab w:val="left" w:pos="10992"/>
+          <w:tab w:val="left" w:pos="11908"/>
+          <w:tab w:val="left" w:pos="12824"/>
+          <w:tab w:val="left" w:pos="13740"/>
+          <w:tab w:val="left" w:pos="14656"/>
+        </w:tabs>
+        <w:wordWrap w:val="0"/>
+        <w:spacing w:after="0" w:line="240" w:lineRule="auto"/>
+        <w:rPr>
+          <w:rFonts w:ascii="Lucida Console" w:eastAsia="Times New Roman" w:hAnsi="Lucida Console" w:cs="Courier New"/>
+          <w:color w:val="000000"/>
+          <w:kern w:val="0"/>
+          <w:sz w:val="20"/>
+          <w:szCs w:val="20"/>
+          <w:bdr w:val="none" w:sz="0" w:space="0" w:color="auto" w:frame="1"/>
+          <w14:ligatures w14:val="none"/>
+        </w:rPr>
+      </w:pPr>
+      <w:r>
+        <w:rPr>
+          <w:rFonts w:ascii="Lucida Console" w:eastAsia="Times New Roman" w:hAnsi="Lucida Console" w:cs="Courier New"/>
+          <w:color w:val="000000"/>
+          <w:kern w:val="0"/>
+          <w:sz w:val="20"/>
+          <w:szCs w:val="20"/>
+          <w:bdr w:val="none" w:sz="0" w:space="0" w:color="auto" w:frame="1"/>
+          <w14:ligatures w14:val="none"/>
+        </w:rPr>
+        <w:t>15      ¦--</w:t>
       </w:r>
       <w:proofErr w:type="spellStart"/>
-      <w:r>
-        <w:t>StatisticsOnChemicalsFound.Rmd</w:t>
+      <w:proofErr w:type="gramStart"/>
+      <w:r>
+        <w:rPr>
+          <w:rFonts w:ascii="Lucida Console" w:eastAsia="Times New Roman" w:hAnsi="Lucida Console" w:cs="Courier New"/>
+          <w:color w:val="000000"/>
+          <w:kern w:val="0"/>
+          <w:sz w:val="20"/>
+          <w:szCs w:val="20"/>
+          <w:bdr w:val="none" w:sz="0" w:space="0" w:color="auto" w:frame="1"/>
+          <w14:ligatures w14:val="none"/>
+        </w:rPr>
+        <w:t>GroupResultsAnalysis.Rmd</w:t>
       </w:r>
       <w:proofErr w:type="spellEnd"/>
+      <w:proofErr w:type="gramEnd"/>
+      <w:r>
+        <w:rPr>
+          <w:rFonts w:ascii="Lucida Console" w:eastAsia="Times New Roman" w:hAnsi="Lucida Console" w:cs="Courier New"/>
+          <w:color w:val="000000"/>
+          <w:kern w:val="0"/>
+          <w:sz w:val="20"/>
+          <w:szCs w:val="20"/>
+          <w:bdr w:val="none" w:sz="0" w:space="0" w:color="auto" w:frame="1"/>
+          <w14:ligatures w14:val="none"/>
+        </w:rPr>
+        <w:t xml:space="preserve">                                </w:t>
+      </w:r>
     </w:p>
     <w:p>
       <w:pPr>
+        <w:pStyle w:val="ListParagraph"/>
         <w:numPr>
-          <w:ilvl w:val="1"/>
-          <w:numId w:val="17"/>
+          <w:ilvl w:val="0"/>
+          <w:numId w:val="18"/>
         </w:numPr>
-      </w:pPr>
-      <w:r>
-        <w:t xml:space="preserve">calls: </w:t>
+        <w:shd w:val="clear" w:color="auto" w:fill="FFFFFF"/>
+        <w:tabs>
+          <w:tab w:val="left" w:pos="916"/>
+          <w:tab w:val="left" w:pos="1832"/>
+          <w:tab w:val="left" w:pos="2748"/>
+          <w:tab w:val="left" w:pos="3664"/>
+          <w:tab w:val="left" w:pos="4580"/>
+          <w:tab w:val="left" w:pos="5496"/>
+          <w:tab w:val="left" w:pos="6412"/>
+          <w:tab w:val="left" w:pos="7328"/>
+          <w:tab w:val="left" w:pos="8244"/>
+          <w:tab w:val="left" w:pos="9160"/>
+          <w:tab w:val="left" w:pos="10076"/>
+          <w:tab w:val="left" w:pos="10992"/>
+          <w:tab w:val="left" w:pos="11908"/>
+          <w:tab w:val="left" w:pos="12824"/>
+          <w:tab w:val="left" w:pos="13740"/>
+          <w:tab w:val="left" w:pos="14656"/>
+        </w:tabs>
+        <w:wordWrap w:val="0"/>
+        <w:spacing w:after="0" w:line="240" w:lineRule="auto"/>
+        <w:rPr>
+          <w:rFonts w:ascii="Lucida Console" w:eastAsia="Times New Roman" w:hAnsi="Lucida Console" w:cs="Courier New"/>
+          <w:color w:val="000000"/>
+          <w:kern w:val="0"/>
+          <w:sz w:val="20"/>
+          <w:szCs w:val="20"/>
+          <w:bdr w:val="none" w:sz="0" w:space="0" w:color="auto" w:frame="1"/>
+          <w14:ligatures w14:val="none"/>
+        </w:rPr>
+      </w:pPr>
+      <w:proofErr w:type="gramStart"/>
+      <w:r>
+        <w:rPr>
+          <w:rFonts w:ascii="Lucida Console" w:eastAsia="Times New Roman" w:hAnsi="Lucida Console" w:cs="Courier New"/>
+          <w:color w:val="000000"/>
+          <w:kern w:val="0"/>
+          <w:sz w:val="20"/>
+          <w:szCs w:val="20"/>
+          <w:bdr w:val="none" w:sz="0" w:space="0" w:color="auto" w:frame="1"/>
+          <w14:ligatures w14:val="none"/>
+        </w:rPr>
+        <w:t>16</w:t>
+      </w:r>
+      <w:proofErr w:type="gramEnd"/>
+      <w:r>
+        <w:rPr>
+          <w:rFonts w:ascii="Lucida Console" w:eastAsia="Times New Roman" w:hAnsi="Lucida Console" w:cs="Courier New"/>
+          <w:color w:val="000000"/>
+          <w:kern w:val="0"/>
+          <w:sz w:val="20"/>
+          <w:szCs w:val="20"/>
+          <w:bdr w:val="none" w:sz="0" w:space="0" w:color="auto" w:frame="1"/>
+          <w14:ligatures w14:val="none"/>
+        </w:rPr>
+        <w:t xml:space="preserve">      ¦   ¦--GroupDatabaseLookupIARC_Prop65_IRIS.Rmd             </w:t>
+      </w:r>
+    </w:p>
+    <w:p>
+      <w:pPr>
+        <w:pStyle w:val="ListParagraph"/>
+        <w:numPr>
+          <w:ilvl w:val="0"/>
+          <w:numId w:val="18"/>
+        </w:numPr>
+        <w:shd w:val="clear" w:color="auto" w:fill="FFFFFF"/>
+        <w:tabs>
+          <w:tab w:val="left" w:pos="916"/>
+          <w:tab w:val="left" w:pos="1832"/>
+          <w:tab w:val="left" w:pos="2748"/>
+          <w:tab w:val="left" w:pos="3664"/>
+          <w:tab w:val="left" w:pos="4580"/>
+          <w:tab w:val="left" w:pos="5496"/>
+          <w:tab w:val="left" w:pos="6412"/>
+          <w:tab w:val="left" w:pos="7328"/>
+          <w:tab w:val="left" w:pos="8244"/>
+          <w:tab w:val="left" w:pos="9160"/>
+          <w:tab w:val="left" w:pos="10076"/>
+          <w:tab w:val="left" w:pos="10992"/>
+          <w:tab w:val="left" w:pos="11908"/>
+          <w:tab w:val="left" w:pos="12824"/>
+          <w:tab w:val="left" w:pos="13740"/>
+          <w:tab w:val="left" w:pos="14656"/>
+        </w:tabs>
+        <w:wordWrap w:val="0"/>
+        <w:spacing w:after="0" w:line="240" w:lineRule="auto"/>
+        <w:rPr>
+          <w:rFonts w:ascii="Lucida Console" w:eastAsia="Times New Roman" w:hAnsi="Lucida Console" w:cs="Courier New"/>
+          <w:color w:val="000000"/>
+          <w:kern w:val="0"/>
+          <w:sz w:val="20"/>
+          <w:szCs w:val="20"/>
+          <w:bdr w:val="none" w:sz="0" w:space="0" w:color="auto" w:frame="1"/>
+          <w14:ligatures w14:val="none"/>
+        </w:rPr>
+      </w:pPr>
+      <w:r>
+        <w:rPr>
+          <w:rFonts w:ascii="Lucida Console" w:eastAsia="Times New Roman" w:hAnsi="Lucida Console" w:cs="Courier New"/>
+          <w:color w:val="000000"/>
+          <w:kern w:val="0"/>
+          <w:sz w:val="20"/>
+          <w:szCs w:val="20"/>
+          <w:bdr w:val="none" w:sz="0" w:space="0" w:color="auto" w:frame="1"/>
+          <w14:ligatures w14:val="none"/>
+        </w:rPr>
+        <w:t>17      ¦   ¦--</w:t>
       </w:r>
       <w:proofErr w:type="spellStart"/>
       <w:r>
-        <w:t>YourChemicalsAndAveragesByGroup_</w:t>
+        <w:rPr>
+          <w:rFonts w:ascii="Lucida Console" w:eastAsia="Times New Roman" w:hAnsi="Lucida Console" w:cs="Courier New"/>
+          <w:color w:val="000000"/>
+          <w:kern w:val="0"/>
+          <w:sz w:val="20"/>
+          <w:szCs w:val="20"/>
+          <w:bdr w:val="none" w:sz="0" w:space="0" w:color="auto" w:frame="1"/>
+          <w14:ligatures w14:val="none"/>
+        </w:rPr>
+        <w:t>GroupChemicalListWithClassification_</w:t>
       </w:r>
       <w:proofErr w:type="gramStart"/>
       <w:r>
+        <w:rPr>
+          <w:rFonts w:ascii="Lucida Console" w:eastAsia="Times New Roman" w:hAnsi="Lucida Console" w:cs="Courier New"/>
+          <w:color w:val="000000"/>
+          <w:kern w:val="0"/>
+          <w:sz w:val="20"/>
+          <w:szCs w:val="20"/>
+          <w:bdr w:val="none" w:sz="0" w:space="0" w:color="auto" w:frame="1"/>
+          <w14:ligatures w14:val="none"/>
+        </w:rPr>
         <w:t>text.Rmd</w:t>
       </w:r>
       <w:proofErr w:type="spellEnd"/>
       <w:proofErr w:type="gramEnd"/>
+      <w:r>
+        <w:rPr>
+          <w:rFonts w:ascii="Lucida Console" w:eastAsia="Times New Roman" w:hAnsi="Lucida Console" w:cs="Courier New"/>
+          <w:color w:val="000000"/>
+          <w:kern w:val="0"/>
+          <w:sz w:val="20"/>
+          <w:szCs w:val="20"/>
+          <w:bdr w:val="none" w:sz="0" w:space="0" w:color="auto" w:frame="1"/>
+          <w14:ligatures w14:val="none"/>
+        </w:rPr>
+        <w:t xml:space="preserve">        </w:t>
+      </w:r>
     </w:p>
     <w:p>
       <w:pPr>
+        <w:pStyle w:val="ListParagraph"/>
         <w:numPr>
-          <w:ilvl w:val="1"/>
-          <w:numId w:val="17"/>
+          <w:ilvl w:val="0"/>
+          <w:numId w:val="18"/>
         </w:numPr>
-      </w:pPr>
-      <w:r>
-        <w:t xml:space="preserve">calls: </w:t>
+        <w:shd w:val="clear" w:color="auto" w:fill="FFFFFF"/>
+        <w:tabs>
+          <w:tab w:val="left" w:pos="916"/>
+          <w:tab w:val="left" w:pos="1832"/>
+          <w:tab w:val="left" w:pos="2748"/>
+          <w:tab w:val="left" w:pos="3664"/>
+          <w:tab w:val="left" w:pos="4580"/>
+          <w:tab w:val="left" w:pos="5496"/>
+          <w:tab w:val="left" w:pos="6412"/>
+          <w:tab w:val="left" w:pos="7328"/>
+          <w:tab w:val="left" w:pos="8244"/>
+          <w:tab w:val="left" w:pos="9160"/>
+          <w:tab w:val="left" w:pos="10076"/>
+          <w:tab w:val="left" w:pos="10992"/>
+          <w:tab w:val="left" w:pos="11908"/>
+          <w:tab w:val="left" w:pos="12824"/>
+          <w:tab w:val="left" w:pos="13740"/>
+          <w:tab w:val="left" w:pos="14656"/>
+        </w:tabs>
+        <w:wordWrap w:val="0"/>
+        <w:spacing w:after="0" w:line="240" w:lineRule="auto"/>
+        <w:rPr>
+          <w:rFonts w:ascii="Lucida Console" w:eastAsia="Times New Roman" w:hAnsi="Lucida Console" w:cs="Courier New"/>
+          <w:color w:val="000000"/>
+          <w:kern w:val="0"/>
+          <w:sz w:val="20"/>
+          <w:szCs w:val="20"/>
+          <w:bdr w:val="none" w:sz="0" w:space="0" w:color="auto" w:frame="1"/>
+          <w14:ligatures w14:val="none"/>
+        </w:rPr>
+      </w:pPr>
+      <w:r>
+        <w:rPr>
+          <w:rFonts w:ascii="Lucida Console" w:eastAsia="Times New Roman" w:hAnsi="Lucida Console" w:cs="Courier New"/>
+          <w:color w:val="000000"/>
+          <w:kern w:val="0"/>
+          <w:sz w:val="20"/>
+          <w:szCs w:val="20"/>
+          <w:bdr w:val="none" w:sz="0" w:space="0" w:color="auto" w:frame="1"/>
+          <w14:ligatures w14:val="none"/>
+        </w:rPr>
+        <w:t>18      ¦   ¦--</w:t>
       </w:r>
       <w:proofErr w:type="spellStart"/>
       <w:r>
-        <w:t>IndividualChemicalListWithClassification_</w:t>
+        <w:rPr>
+          <w:rFonts w:ascii="Lucida Console" w:eastAsia="Times New Roman" w:hAnsi="Lucida Console" w:cs="Courier New"/>
+          <w:color w:val="000000"/>
+          <w:kern w:val="0"/>
+          <w:sz w:val="20"/>
+          <w:szCs w:val="20"/>
+          <w:bdr w:val="none" w:sz="0" w:space="0" w:color="auto" w:frame="1"/>
+          <w14:ligatures w14:val="none"/>
+        </w:rPr>
+        <w:t>GroupChemicalListWithOutClassification_</w:t>
       </w:r>
       <w:proofErr w:type="gramStart"/>
       <w:r>
+        <w:rPr>
+          <w:rFonts w:ascii="Lucida Console" w:eastAsia="Times New Roman" w:hAnsi="Lucida Console" w:cs="Courier New"/>
+          <w:color w:val="000000"/>
+          <w:kern w:val="0"/>
+          <w:sz w:val="20"/>
+          <w:szCs w:val="20"/>
+          <w:bdr w:val="none" w:sz="0" w:space="0" w:color="auto" w:frame="1"/>
+          <w14:ligatures w14:val="none"/>
+        </w:rPr>
         <w:t>text.Rmd</w:t>
       </w:r>
       <w:proofErr w:type="spellEnd"/>
       <w:proofErr w:type="gramEnd"/>
+      <w:r>
+        <w:rPr>
+          <w:rFonts w:ascii="Lucida Console" w:eastAsia="Times New Roman" w:hAnsi="Lucida Console" w:cs="Courier New"/>
+          <w:color w:val="000000"/>
+          <w:kern w:val="0"/>
+          <w:sz w:val="20"/>
+          <w:szCs w:val="20"/>
+          <w:bdr w:val="none" w:sz="0" w:space="0" w:color="auto" w:frame="1"/>
+          <w14:ligatures w14:val="none"/>
+        </w:rPr>
+        <w:t xml:space="preserve">     </w:t>
+      </w:r>
     </w:p>
     <w:p>
       <w:pPr>
+        <w:pStyle w:val="ListParagraph"/>
         <w:numPr>
-          <w:ilvl w:val="1"/>
-          <w:numId w:val="17"/>
+          <w:ilvl w:val="0"/>
+          <w:numId w:val="18"/>
         </w:numPr>
-      </w:pPr>
-      <w:r>
-        <w:t xml:space="preserve">calls: </w:t>
+        <w:shd w:val="clear" w:color="auto" w:fill="FFFFFF"/>
+        <w:tabs>
+          <w:tab w:val="left" w:pos="916"/>
+          <w:tab w:val="left" w:pos="1832"/>
+          <w:tab w:val="left" w:pos="2748"/>
+          <w:tab w:val="left" w:pos="3664"/>
+          <w:tab w:val="left" w:pos="4580"/>
+          <w:tab w:val="left" w:pos="5496"/>
+          <w:tab w:val="left" w:pos="6412"/>
+          <w:tab w:val="left" w:pos="7328"/>
+          <w:tab w:val="left" w:pos="8244"/>
+          <w:tab w:val="left" w:pos="9160"/>
+          <w:tab w:val="left" w:pos="10076"/>
+          <w:tab w:val="left" w:pos="10992"/>
+          <w:tab w:val="left" w:pos="11908"/>
+          <w:tab w:val="left" w:pos="12824"/>
+          <w:tab w:val="left" w:pos="13740"/>
+          <w:tab w:val="left" w:pos="14656"/>
+        </w:tabs>
+        <w:wordWrap w:val="0"/>
+        <w:spacing w:after="0" w:line="240" w:lineRule="auto"/>
+        <w:rPr>
+          <w:rFonts w:ascii="Lucida Console" w:eastAsia="Times New Roman" w:hAnsi="Lucida Console" w:cs="Courier New"/>
+          <w:color w:val="000000"/>
+          <w:kern w:val="0"/>
+          <w:sz w:val="20"/>
+          <w:szCs w:val="20"/>
+          <w:bdr w:val="none" w:sz="0" w:space="0" w:color="auto" w:frame="1"/>
+          <w14:ligatures w14:val="none"/>
+        </w:rPr>
+      </w:pPr>
+      <w:r>
+        <w:rPr>
+          <w:rFonts w:ascii="Lucida Console" w:eastAsia="Times New Roman" w:hAnsi="Lucida Console" w:cs="Courier New"/>
+          <w:color w:val="000000"/>
+          <w:kern w:val="0"/>
+          <w:sz w:val="20"/>
+          <w:szCs w:val="20"/>
+          <w:bdr w:val="none" w:sz="0" w:space="0" w:color="auto" w:frame="1"/>
+          <w14:ligatures w14:val="none"/>
+        </w:rPr>
+        <w:t>19      ¦   ¦--</w:t>
       </w:r>
       <w:proofErr w:type="spellStart"/>
-      <w:r>
-        <w:t>IndividualClassificationShowingChemicals_</w:t>
-      </w:r>
       <w:proofErr w:type="gramStart"/>
       <w:r>
-        <w:t>text.Rmd</w:t>
+        <w:rPr>
+          <w:rFonts w:ascii="Lucida Console" w:eastAsia="Times New Roman" w:hAnsi="Lucida Console" w:cs="Courier New"/>
+          <w:color w:val="000000"/>
+          <w:kern w:val="0"/>
+          <w:sz w:val="20"/>
+          <w:szCs w:val="20"/>
+          <w:bdr w:val="none" w:sz="0" w:space="0" w:color="auto" w:frame="1"/>
+          <w14:ligatures w14:val="none"/>
+        </w:rPr>
+        <w:t>airConcentrationOutput.Rmd</w:t>
       </w:r>
       <w:proofErr w:type="spellEnd"/>
       <w:proofErr w:type="gramEnd"/>
+      <w:r>
+        <w:rPr>
+          <w:rFonts w:ascii="Lucida Console" w:eastAsia="Times New Roman" w:hAnsi="Lucida Console" w:cs="Courier New"/>
+          <w:color w:val="000000"/>
+          <w:kern w:val="0"/>
+          <w:sz w:val="20"/>
+          <w:szCs w:val="20"/>
+          <w:bdr w:val="none" w:sz="0" w:space="0" w:color="auto" w:frame="1"/>
+          <w14:ligatures w14:val="none"/>
+        </w:rPr>
+        <w:t xml:space="preserve">                          </w:t>
+      </w:r>
     </w:p>
     <w:p>
       <w:pPr>
+        <w:pStyle w:val="ListParagraph"/>
         <w:numPr>
           <w:ilvl w:val="0"/>
-          <w:numId w:val="17"/>
+          <w:numId w:val="18"/>
         </w:numPr>
-      </w:pPr>
-      <w:r>
-        <w:rPr>
-          <w:b/>
-          <w:bCs/>
-        </w:rPr>
-        <w:t>MyExp_support_functions_1527_v</w:t>
+        <w:shd w:val="clear" w:color="auto" w:fill="FFFFFF"/>
+        <w:tabs>
+          <w:tab w:val="left" w:pos="916"/>
+          <w:tab w:val="left" w:pos="1832"/>
+          <w:tab w:val="left" w:pos="2748"/>
+          <w:tab w:val="left" w:pos="3664"/>
+          <w:tab w:val="left" w:pos="4580"/>
+          <w:tab w:val="left" w:pos="5496"/>
+          <w:tab w:val="left" w:pos="6412"/>
+          <w:tab w:val="left" w:pos="7328"/>
+          <w:tab w:val="left" w:pos="8244"/>
+          <w:tab w:val="left" w:pos="9160"/>
+          <w:tab w:val="left" w:pos="10076"/>
+          <w:tab w:val="left" w:pos="10992"/>
+          <w:tab w:val="left" w:pos="11908"/>
+          <w:tab w:val="left" w:pos="12824"/>
+          <w:tab w:val="left" w:pos="13740"/>
+          <w:tab w:val="left" w:pos="14656"/>
+        </w:tabs>
+        <w:wordWrap w:val="0"/>
+        <w:spacing w:after="0" w:line="240" w:lineRule="auto"/>
+        <w:rPr>
+          <w:rFonts w:ascii="Lucida Console" w:eastAsia="Times New Roman" w:hAnsi="Lucida Console" w:cs="Courier New"/>
+          <w:color w:val="000000"/>
+          <w:kern w:val="0"/>
+          <w:sz w:val="20"/>
+          <w:szCs w:val="20"/>
+          <w:bdr w:val="none" w:sz="0" w:space="0" w:color="auto" w:frame="1"/>
+          <w14:ligatures w14:val="none"/>
+        </w:rPr>
+      </w:pPr>
+      <w:r>
+        <w:rPr>
+          <w:rFonts w:ascii="Lucida Console" w:eastAsia="Times New Roman" w:hAnsi="Lucida Console" w:cs="Courier New"/>
+          <w:color w:val="000000"/>
+          <w:kern w:val="0"/>
+          <w:sz w:val="20"/>
+          <w:szCs w:val="20"/>
+          <w:bdr w:val="none" w:sz="0" w:space="0" w:color="auto" w:frame="1"/>
+          <w14:ligatures w14:val="none"/>
+        </w:rPr>
+        <w:t>20      ¦   ¦--</w:t>
+      </w:r>
+      <w:proofErr w:type="spellStart"/>
+      <w:r>
+        <w:rPr>
+          <w:rFonts w:ascii="Lucida Console" w:eastAsia="Times New Roman" w:hAnsi="Lucida Console" w:cs="Courier New"/>
+          <w:color w:val="000000"/>
+          <w:kern w:val="0"/>
+          <w:sz w:val="20"/>
+          <w:szCs w:val="20"/>
+          <w:bdr w:val="none" w:sz="0" w:space="0" w:color="auto" w:frame="1"/>
+          <w14:ligatures w14:val="none"/>
+        </w:rPr>
+        <w:t>GroupClassificationAnyWristband_</w:t>
       </w:r>
       <w:proofErr w:type="gramStart"/>
       <w:r>
         <w:rPr>
-          <w:b/>
-          <w:bCs/>
-        </w:rPr>
-        <w:t>6.R</w:t>
-      </w:r>
+          <w:rFonts w:ascii="Lucida Console" w:eastAsia="Times New Roman" w:hAnsi="Lucida Console" w:cs="Courier New"/>
+          <w:color w:val="000000"/>
+          <w:kern w:val="0"/>
+          <w:sz w:val="20"/>
+          <w:szCs w:val="20"/>
+          <w:bdr w:val="none" w:sz="0" w:space="0" w:color="auto" w:frame="1"/>
+          <w14:ligatures w14:val="none"/>
+        </w:rPr>
+        <w:t>text.Rmd</w:t>
+      </w:r>
+      <w:proofErr w:type="spellEnd"/>
       <w:proofErr w:type="gramEnd"/>
+      <w:r>
+        <w:rPr>
+          <w:rFonts w:ascii="Lucida Console" w:eastAsia="Times New Roman" w:hAnsi="Lucida Console" w:cs="Courier New"/>
+          <w:color w:val="000000"/>
+          <w:kern w:val="0"/>
+          <w:sz w:val="20"/>
+          <w:szCs w:val="20"/>
+          <w:bdr w:val="none" w:sz="0" w:space="0" w:color="auto" w:frame="1"/>
+          <w14:ligatures w14:val="none"/>
+        </w:rPr>
+        <w:t xml:space="preserve">            </w:t>
+      </w:r>
     </w:p>
     <w:p>
       <w:pPr>
+        <w:pStyle w:val="ListParagraph"/>
         <w:numPr>
-          <w:ilvl w:val="1"/>
-          <w:numId w:val="17"/>
+          <w:ilvl w:val="0"/>
+          <w:numId w:val="18"/>
         </w:numPr>
-      </w:pPr>
-      <w:r>
-        <w:t xml:space="preserve">defines: </w:t>
+        <w:shd w:val="clear" w:color="auto" w:fill="FFFFFF"/>
+        <w:tabs>
+          <w:tab w:val="left" w:pos="916"/>
+          <w:tab w:val="left" w:pos="1832"/>
+          <w:tab w:val="left" w:pos="2748"/>
+          <w:tab w:val="left" w:pos="3664"/>
+          <w:tab w:val="left" w:pos="4580"/>
+          <w:tab w:val="left" w:pos="5496"/>
+          <w:tab w:val="left" w:pos="6412"/>
+          <w:tab w:val="left" w:pos="7328"/>
+          <w:tab w:val="left" w:pos="8244"/>
+          <w:tab w:val="left" w:pos="9160"/>
+          <w:tab w:val="left" w:pos="10076"/>
+          <w:tab w:val="left" w:pos="10992"/>
+          <w:tab w:val="left" w:pos="11908"/>
+          <w:tab w:val="left" w:pos="12824"/>
+          <w:tab w:val="left" w:pos="13740"/>
+          <w:tab w:val="left" w:pos="14656"/>
+        </w:tabs>
+        <w:wordWrap w:val="0"/>
+        <w:spacing w:after="0" w:line="240" w:lineRule="auto"/>
+        <w:rPr>
+          <w:rFonts w:ascii="Lucida Console" w:eastAsia="Times New Roman" w:hAnsi="Lucida Console" w:cs="Courier New"/>
+          <w:color w:val="000000"/>
+          <w:kern w:val="0"/>
+          <w:sz w:val="20"/>
+          <w:szCs w:val="20"/>
+          <w:bdr w:val="none" w:sz="0" w:space="0" w:color="auto" w:frame="1"/>
+          <w14:ligatures w14:val="none"/>
+        </w:rPr>
+      </w:pPr>
+      <w:r>
+        <w:rPr>
+          <w:rFonts w:ascii="Lucida Console" w:eastAsia="Times New Roman" w:hAnsi="Lucida Console" w:cs="Courier New"/>
+          <w:color w:val="000000"/>
+          <w:kern w:val="0"/>
+          <w:sz w:val="20"/>
+          <w:szCs w:val="20"/>
+          <w:bdr w:val="none" w:sz="0" w:space="0" w:color="auto" w:frame="1"/>
+          <w14:ligatures w14:val="none"/>
+        </w:rPr>
+        <w:t>21      ¦   ¦--</w:t>
       </w:r>
       <w:proofErr w:type="spellStart"/>
       <w:proofErr w:type="gramStart"/>
       <w:r>
-        <w:t>buildMesgVIndividual</w:t>
+        <w:rPr>
+          <w:rFonts w:ascii="Lucida Console" w:eastAsia="Times New Roman" w:hAnsi="Lucida Console" w:cs="Courier New"/>
+          <w:color w:val="000000"/>
+          <w:kern w:val="0"/>
+          <w:sz w:val="20"/>
+          <w:szCs w:val="20"/>
+          <w:bdr w:val="none" w:sz="0" w:space="0" w:color="auto" w:frame="1"/>
+          <w14:ligatures w14:val="none"/>
+        </w:rPr>
+        <w:t>StatisticsOnChemicalsFound.Rmd</w:t>
       </w:r>
       <w:proofErr w:type="spellEnd"/>
-      <w:r>
-        <w:t>(</w:t>
-      </w:r>
       <w:proofErr w:type="gramEnd"/>
       <w:r>
-        <w:t>)</w:t>
+        <w:rPr>
+          <w:rFonts w:ascii="Lucida Console" w:eastAsia="Times New Roman" w:hAnsi="Lucida Console" w:cs="Courier New"/>
+          <w:color w:val="000000"/>
+          <w:kern w:val="0"/>
+          <w:sz w:val="20"/>
+          <w:szCs w:val="20"/>
+          <w:bdr w:val="none" w:sz="0" w:space="0" w:color="auto" w:frame="1"/>
+          <w14:ligatures w14:val="none"/>
+        </w:rPr>
+        <w:t xml:space="preserve">                      </w:t>
       </w:r>
     </w:p>
     <w:p>
       <w:pPr>
+        <w:pStyle w:val="ListParagraph"/>
         <w:numPr>
-          <w:ilvl w:val="1"/>
-          <w:numId w:val="17"/>
+          <w:ilvl w:val="0"/>
+          <w:numId w:val="18"/>
         </w:numPr>
-      </w:pPr>
-      <w:r>
-        <w:t xml:space="preserve">defines: </w:t>
+        <w:shd w:val="clear" w:color="auto" w:fill="FFFFFF"/>
+        <w:tabs>
+          <w:tab w:val="left" w:pos="916"/>
+          <w:tab w:val="left" w:pos="1832"/>
+          <w:tab w:val="left" w:pos="2748"/>
+          <w:tab w:val="left" w:pos="3664"/>
+          <w:tab w:val="left" w:pos="4580"/>
+          <w:tab w:val="left" w:pos="5496"/>
+          <w:tab w:val="left" w:pos="6412"/>
+          <w:tab w:val="left" w:pos="7328"/>
+          <w:tab w:val="left" w:pos="8244"/>
+          <w:tab w:val="left" w:pos="9160"/>
+          <w:tab w:val="left" w:pos="10076"/>
+          <w:tab w:val="left" w:pos="10992"/>
+          <w:tab w:val="left" w:pos="11908"/>
+          <w:tab w:val="left" w:pos="12824"/>
+          <w:tab w:val="left" w:pos="13740"/>
+          <w:tab w:val="left" w:pos="14656"/>
+        </w:tabs>
+        <w:wordWrap w:val="0"/>
+        <w:spacing w:after="0" w:line="240" w:lineRule="auto"/>
+        <w:rPr>
+          <w:rFonts w:ascii="Lucida Console" w:eastAsia="Times New Roman" w:hAnsi="Lucida Console" w:cs="Courier New"/>
+          <w:color w:val="000000"/>
+          <w:kern w:val="0"/>
+          <w:sz w:val="20"/>
+          <w:szCs w:val="20"/>
+          <w:bdr w:val="none" w:sz="0" w:space="0" w:color="auto" w:frame="1"/>
+          <w14:ligatures w14:val="none"/>
+        </w:rPr>
+      </w:pPr>
+      <w:r>
+        <w:rPr>
+          <w:rFonts w:ascii="Lucida Console" w:eastAsia="Times New Roman" w:hAnsi="Lucida Console" w:cs="Courier New"/>
+          <w:color w:val="000000"/>
+          <w:kern w:val="0"/>
+          <w:sz w:val="20"/>
+          <w:szCs w:val="20"/>
+          <w:bdr w:val="none" w:sz="0" w:space="0" w:color="auto" w:frame="1"/>
+          <w14:ligatures w14:val="none"/>
+        </w:rPr>
+        <w:t>22      ¦   ¦--</w:t>
+      </w:r>
+      <w:proofErr w:type="spellStart"/>
+      <w:r>
+        <w:rPr>
+          <w:rFonts w:ascii="Lucida Console" w:eastAsia="Times New Roman" w:hAnsi="Lucida Console" w:cs="Courier New"/>
+          <w:color w:val="000000"/>
+          <w:kern w:val="0"/>
+          <w:sz w:val="20"/>
+          <w:szCs w:val="20"/>
+          <w:bdr w:val="none" w:sz="0" w:space="0" w:color="auto" w:frame="1"/>
+          <w14:ligatures w14:val="none"/>
+        </w:rPr>
+        <w:t>GroupClassificationAtLeastOne_</w:t>
+      </w:r>
+      <w:proofErr w:type="gramStart"/>
+      <w:r>
+        <w:rPr>
+          <w:rFonts w:ascii="Lucida Console" w:eastAsia="Times New Roman" w:hAnsi="Lucida Console" w:cs="Courier New"/>
+          <w:color w:val="000000"/>
+          <w:kern w:val="0"/>
+          <w:sz w:val="20"/>
+          <w:szCs w:val="20"/>
+          <w:bdr w:val="none" w:sz="0" w:space="0" w:color="auto" w:frame="1"/>
+          <w14:ligatures w14:val="none"/>
+        </w:rPr>
+        <w:t>text.Rmd</w:t>
+      </w:r>
+      <w:proofErr w:type="spellEnd"/>
+      <w:proofErr w:type="gramEnd"/>
+      <w:r>
+        <w:rPr>
+          <w:rFonts w:ascii="Lucida Console" w:eastAsia="Times New Roman" w:hAnsi="Lucida Console" w:cs="Courier New"/>
+          <w:color w:val="000000"/>
+          <w:kern w:val="0"/>
+          <w:sz w:val="20"/>
+          <w:szCs w:val="20"/>
+          <w:bdr w:val="none" w:sz="0" w:space="0" w:color="auto" w:frame="1"/>
+          <w14:ligatures w14:val="none"/>
+        </w:rPr>
+        <w:t xml:space="preserve">              </w:t>
+      </w:r>
+    </w:p>
+    <w:p>
+      <w:pPr>
+        <w:pStyle w:val="ListParagraph"/>
+        <w:numPr>
+          <w:ilvl w:val="0"/>
+          <w:numId w:val="18"/>
+        </w:numPr>
+        <w:shd w:val="clear" w:color="auto" w:fill="FFFFFF"/>
+        <w:tabs>
+          <w:tab w:val="left" w:pos="916"/>
+          <w:tab w:val="left" w:pos="1832"/>
+          <w:tab w:val="left" w:pos="2748"/>
+          <w:tab w:val="left" w:pos="3664"/>
+          <w:tab w:val="left" w:pos="4580"/>
+          <w:tab w:val="left" w:pos="5496"/>
+          <w:tab w:val="left" w:pos="6412"/>
+          <w:tab w:val="left" w:pos="7328"/>
+          <w:tab w:val="left" w:pos="8244"/>
+          <w:tab w:val="left" w:pos="9160"/>
+          <w:tab w:val="left" w:pos="10076"/>
+          <w:tab w:val="left" w:pos="10992"/>
+          <w:tab w:val="left" w:pos="11908"/>
+          <w:tab w:val="left" w:pos="12824"/>
+          <w:tab w:val="left" w:pos="13740"/>
+          <w:tab w:val="left" w:pos="14656"/>
+        </w:tabs>
+        <w:wordWrap w:val="0"/>
+        <w:spacing w:after="0" w:line="240" w:lineRule="auto"/>
+        <w:rPr>
+          <w:rFonts w:ascii="Lucida Console" w:eastAsia="Times New Roman" w:hAnsi="Lucida Console" w:cs="Courier New"/>
+          <w:color w:val="000000"/>
+          <w:kern w:val="0"/>
+          <w:sz w:val="20"/>
+          <w:szCs w:val="20"/>
+          <w:bdr w:val="none" w:sz="0" w:space="0" w:color="auto" w:frame="1"/>
+          <w14:ligatures w14:val="none"/>
+        </w:rPr>
+      </w:pPr>
+      <w:r>
+        <w:rPr>
+          <w:rFonts w:ascii="Lucida Console" w:eastAsia="Times New Roman" w:hAnsi="Lucida Console" w:cs="Courier New"/>
+          <w:color w:val="000000"/>
+          <w:kern w:val="0"/>
+          <w:sz w:val="20"/>
+          <w:szCs w:val="20"/>
+          <w:bdr w:val="none" w:sz="0" w:space="0" w:color="auto" w:frame="1"/>
+          <w14:ligatures w14:val="none"/>
+        </w:rPr>
+        <w:t>23      ¦   ¦--</w:t>
+      </w:r>
+      <w:proofErr w:type="spellStart"/>
+      <w:r>
+        <w:rPr>
+          <w:rFonts w:ascii="Lucida Console" w:eastAsia="Times New Roman" w:hAnsi="Lucida Console" w:cs="Courier New"/>
+          <w:color w:val="000000"/>
+          <w:kern w:val="0"/>
+          <w:sz w:val="20"/>
+          <w:szCs w:val="20"/>
+          <w:bdr w:val="none" w:sz="0" w:space="0" w:color="auto" w:frame="1"/>
+          <w14:ligatures w14:val="none"/>
+        </w:rPr>
+        <w:t>GroupClassificationEveryWristband_</w:t>
+      </w:r>
+      <w:proofErr w:type="gramStart"/>
+      <w:r>
+        <w:rPr>
+          <w:rFonts w:ascii="Lucida Console" w:eastAsia="Times New Roman" w:hAnsi="Lucida Console" w:cs="Courier New"/>
+          <w:color w:val="000000"/>
+          <w:kern w:val="0"/>
+          <w:sz w:val="20"/>
+          <w:szCs w:val="20"/>
+          <w:bdr w:val="none" w:sz="0" w:space="0" w:color="auto" w:frame="1"/>
+          <w14:ligatures w14:val="none"/>
+        </w:rPr>
+        <w:t>text.Rmd</w:t>
+      </w:r>
+      <w:proofErr w:type="spellEnd"/>
+      <w:proofErr w:type="gramEnd"/>
+      <w:r>
+        <w:rPr>
+          <w:rFonts w:ascii="Lucida Console" w:eastAsia="Times New Roman" w:hAnsi="Lucida Console" w:cs="Courier New"/>
+          <w:color w:val="000000"/>
+          <w:kern w:val="0"/>
+          <w:sz w:val="20"/>
+          <w:szCs w:val="20"/>
+          <w:bdr w:val="none" w:sz="0" w:space="0" w:color="auto" w:frame="1"/>
+          <w14:ligatures w14:val="none"/>
+        </w:rPr>
+        <w:t xml:space="preserve">          </w:t>
+      </w:r>
+    </w:p>
+    <w:p>
+      <w:pPr>
+        <w:pStyle w:val="ListParagraph"/>
+        <w:numPr>
+          <w:ilvl w:val="0"/>
+          <w:numId w:val="18"/>
+        </w:numPr>
+        <w:shd w:val="clear" w:color="auto" w:fill="FFFFFF"/>
+        <w:tabs>
+          <w:tab w:val="left" w:pos="916"/>
+          <w:tab w:val="left" w:pos="1832"/>
+          <w:tab w:val="left" w:pos="2748"/>
+          <w:tab w:val="left" w:pos="3664"/>
+          <w:tab w:val="left" w:pos="4580"/>
+          <w:tab w:val="left" w:pos="5496"/>
+          <w:tab w:val="left" w:pos="6412"/>
+          <w:tab w:val="left" w:pos="7328"/>
+          <w:tab w:val="left" w:pos="8244"/>
+          <w:tab w:val="left" w:pos="9160"/>
+          <w:tab w:val="left" w:pos="10076"/>
+          <w:tab w:val="left" w:pos="10992"/>
+          <w:tab w:val="left" w:pos="11908"/>
+          <w:tab w:val="left" w:pos="12824"/>
+          <w:tab w:val="left" w:pos="13740"/>
+          <w:tab w:val="left" w:pos="14656"/>
+        </w:tabs>
+        <w:wordWrap w:val="0"/>
+        <w:spacing w:after="0" w:line="240" w:lineRule="auto"/>
+        <w:rPr>
+          <w:rFonts w:ascii="Lucida Console" w:eastAsia="Times New Roman" w:hAnsi="Lucida Console" w:cs="Courier New"/>
+          <w:color w:val="000000"/>
+          <w:kern w:val="0"/>
+          <w:sz w:val="20"/>
+          <w:szCs w:val="20"/>
+          <w:bdr w:val="none" w:sz="0" w:space="0" w:color="auto" w:frame="1"/>
+          <w14:ligatures w14:val="none"/>
+        </w:rPr>
+      </w:pPr>
+      <w:r>
+        <w:rPr>
+          <w:rFonts w:ascii="Lucida Console" w:eastAsia="Times New Roman" w:hAnsi="Lucida Console" w:cs="Courier New"/>
+          <w:color w:val="000000"/>
+          <w:kern w:val="0"/>
+          <w:sz w:val="20"/>
+          <w:szCs w:val="20"/>
+          <w:bdr w:val="none" w:sz="0" w:space="0" w:color="auto" w:frame="1"/>
+          <w14:ligatures w14:val="none"/>
+        </w:rPr>
+        <w:t>24      ¦   °--</w:t>
+      </w:r>
+      <w:proofErr w:type="spellStart"/>
+      <w:r>
+        <w:rPr>
+          <w:rFonts w:ascii="Lucida Console" w:eastAsia="Times New Roman" w:hAnsi="Lucida Console" w:cs="Courier New"/>
+          <w:color w:val="000000"/>
+          <w:kern w:val="0"/>
+          <w:sz w:val="20"/>
+          <w:szCs w:val="20"/>
+          <w:bdr w:val="none" w:sz="0" w:space="0" w:color="auto" w:frame="1"/>
+          <w14:ligatures w14:val="none"/>
+        </w:rPr>
+        <w:t>loreal_venn_</w:t>
+      </w:r>
+      <w:proofErr w:type="gramStart"/>
+      <w:r>
+        <w:rPr>
+          <w:rFonts w:ascii="Lucida Console" w:eastAsia="Times New Roman" w:hAnsi="Lucida Console" w:cs="Courier New"/>
+          <w:color w:val="000000"/>
+          <w:kern w:val="0"/>
+          <w:sz w:val="20"/>
+          <w:szCs w:val="20"/>
+          <w:bdr w:val="none" w:sz="0" w:space="0" w:color="auto" w:frame="1"/>
+          <w14:ligatures w14:val="none"/>
+        </w:rPr>
+        <w:t>text.Rmd</w:t>
+      </w:r>
+      <w:proofErr w:type="spellEnd"/>
+      <w:proofErr w:type="gramEnd"/>
+      <w:r>
+        <w:rPr>
+          <w:rFonts w:ascii="Lucida Console" w:eastAsia="Times New Roman" w:hAnsi="Lucida Console" w:cs="Courier New"/>
+          <w:color w:val="000000"/>
+          <w:kern w:val="0"/>
+          <w:sz w:val="20"/>
+          <w:szCs w:val="20"/>
+          <w:bdr w:val="none" w:sz="0" w:space="0" w:color="auto" w:frame="1"/>
+          <w14:ligatures w14:val="none"/>
+        </w:rPr>
+        <w:t xml:space="preserve">                                </w:t>
+      </w:r>
+    </w:p>
+    <w:p>
+      <w:pPr>
+        <w:pStyle w:val="ListParagraph"/>
+        <w:numPr>
+          <w:ilvl w:val="0"/>
+          <w:numId w:val="18"/>
+        </w:numPr>
+        <w:shd w:val="clear" w:color="auto" w:fill="FFFFFF"/>
+        <w:tabs>
+          <w:tab w:val="left" w:pos="916"/>
+          <w:tab w:val="left" w:pos="1832"/>
+          <w:tab w:val="left" w:pos="2748"/>
+          <w:tab w:val="left" w:pos="3664"/>
+          <w:tab w:val="left" w:pos="4580"/>
+          <w:tab w:val="left" w:pos="5496"/>
+          <w:tab w:val="left" w:pos="6412"/>
+          <w:tab w:val="left" w:pos="7328"/>
+          <w:tab w:val="left" w:pos="8244"/>
+          <w:tab w:val="left" w:pos="9160"/>
+          <w:tab w:val="left" w:pos="10076"/>
+          <w:tab w:val="left" w:pos="10992"/>
+          <w:tab w:val="left" w:pos="11908"/>
+          <w:tab w:val="left" w:pos="12824"/>
+          <w:tab w:val="left" w:pos="13740"/>
+          <w:tab w:val="left" w:pos="14656"/>
+        </w:tabs>
+        <w:wordWrap w:val="0"/>
+        <w:spacing w:after="0" w:line="240" w:lineRule="auto"/>
+        <w:rPr>
+          <w:rFonts w:ascii="Lucida Console" w:eastAsia="Times New Roman" w:hAnsi="Lucida Console" w:cs="Courier New"/>
+          <w:color w:val="000000"/>
+          <w:kern w:val="0"/>
+          <w:sz w:val="20"/>
+          <w:szCs w:val="20"/>
+          <w:bdr w:val="none" w:sz="0" w:space="0" w:color="auto" w:frame="1"/>
+          <w14:ligatures w14:val="none"/>
+        </w:rPr>
+      </w:pPr>
+      <w:r>
+        <w:rPr>
+          <w:rFonts w:ascii="Lucida Console" w:eastAsia="Times New Roman" w:hAnsi="Lucida Console" w:cs="Courier New"/>
+          <w:color w:val="000000"/>
+          <w:kern w:val="0"/>
+          <w:sz w:val="20"/>
+          <w:szCs w:val="20"/>
+          <w:bdr w:val="none" w:sz="0" w:space="0" w:color="auto" w:frame="1"/>
+          <w14:ligatures w14:val="none"/>
+        </w:rPr>
+        <w:t>25      ¦--</w:t>
       </w:r>
       <w:proofErr w:type="spellStart"/>
       <w:proofErr w:type="gramStart"/>
       <w:r>
-        <w:t>buildMesgVGroup</w:t>
+        <w:rPr>
+          <w:rFonts w:ascii="Lucida Console" w:eastAsia="Times New Roman" w:hAnsi="Lucida Console" w:cs="Courier New"/>
+          <w:color w:val="000000"/>
+          <w:kern w:val="0"/>
+          <w:sz w:val="20"/>
+          <w:szCs w:val="20"/>
+          <w:bdr w:val="none" w:sz="0" w:space="0" w:color="auto" w:frame="1"/>
+          <w14:ligatures w14:val="none"/>
+        </w:rPr>
+        <w:t>testPrePostProcessing.Rmd</w:t>
       </w:r>
       <w:proofErr w:type="spellEnd"/>
-      <w:r>
-        <w:t>(</w:t>
-      </w:r>
       <w:proofErr w:type="gramEnd"/>
       <w:r>
-        <w:t>)</w:t>
+        <w:rPr>
+          <w:rFonts w:ascii="Lucida Console" w:eastAsia="Times New Roman" w:hAnsi="Lucida Console" w:cs="Courier New"/>
+          <w:color w:val="000000"/>
+          <w:kern w:val="0"/>
+          <w:sz w:val="20"/>
+          <w:szCs w:val="20"/>
+          <w:bdr w:val="none" w:sz="0" w:space="0" w:color="auto" w:frame="1"/>
+          <w14:ligatures w14:val="none"/>
+        </w:rPr>
+        <w:t xml:space="preserve">                               </w:t>
       </w:r>
     </w:p>
     <w:p>
       <w:pPr>
+        <w:pStyle w:val="ListParagraph"/>
         <w:numPr>
-          <w:ilvl w:val="1"/>
-          <w:numId w:val="17"/>
+          <w:ilvl w:val="0"/>
+          <w:numId w:val="18"/>
         </w:numPr>
-      </w:pPr>
-      <w:r>
-        <w:t xml:space="preserve">defines: </w:t>
+        <w:shd w:val="clear" w:color="auto" w:fill="FFFFFF"/>
+        <w:tabs>
+          <w:tab w:val="left" w:pos="916"/>
+          <w:tab w:val="left" w:pos="1832"/>
+          <w:tab w:val="left" w:pos="2748"/>
+          <w:tab w:val="left" w:pos="3664"/>
+          <w:tab w:val="left" w:pos="4580"/>
+          <w:tab w:val="left" w:pos="5496"/>
+          <w:tab w:val="left" w:pos="6412"/>
+          <w:tab w:val="left" w:pos="7328"/>
+          <w:tab w:val="left" w:pos="8244"/>
+          <w:tab w:val="left" w:pos="9160"/>
+          <w:tab w:val="left" w:pos="10076"/>
+          <w:tab w:val="left" w:pos="10992"/>
+          <w:tab w:val="left" w:pos="11908"/>
+          <w:tab w:val="left" w:pos="12824"/>
+          <w:tab w:val="left" w:pos="13740"/>
+          <w:tab w:val="left" w:pos="14656"/>
+        </w:tabs>
+        <w:wordWrap w:val="0"/>
+        <w:spacing w:after="0" w:line="240" w:lineRule="auto"/>
+        <w:rPr>
+          <w:rFonts w:ascii="Lucida Console" w:eastAsia="Times New Roman" w:hAnsi="Lucida Console" w:cs="Courier New"/>
+          <w:color w:val="000000"/>
+          <w:kern w:val="0"/>
+          <w:sz w:val="20"/>
+          <w:szCs w:val="20"/>
+          <w14:ligatures w14:val="none"/>
+        </w:rPr>
+      </w:pPr>
+      <w:r>
+        <w:rPr>
+          <w:rFonts w:ascii="Lucida Console" w:eastAsia="Times New Roman" w:hAnsi="Lucida Console" w:cs="Courier New"/>
+          <w:color w:val="000000"/>
+          <w:kern w:val="0"/>
+          <w:sz w:val="20"/>
+          <w:szCs w:val="20"/>
+          <w:bdr w:val="none" w:sz="0" w:space="0" w:color="auto" w:frame="1"/>
+          <w14:ligatures w14:val="none"/>
+        </w:rPr>
+        <w:t>26      °--</w:t>
       </w:r>
       <w:proofErr w:type="spellStart"/>
       <w:proofErr w:type="gramStart"/>
       <w:r>
-        <w:t>addMesg</w:t>
-      </w:r>
-      <w:proofErr w:type="spellEnd"/>
-      <w:r>
-        <w:t>(</w:t>
-      </w:r>
-      <w:proofErr w:type="gramEnd"/>
-      <w:r>
-        <w:t>)</w:t>
-      </w:r>
-    </w:p>
-    <w:p>
-      <w:pPr>
-        <w:numPr>
-          <w:ilvl w:val="1"/>
-          <w:numId w:val="17"/>
-        </w:numPr>
-      </w:pPr>
-      <w:r>
-        <w:t xml:space="preserve">defines: </w:t>
-      </w:r>
-      <w:proofErr w:type="spellStart"/>
-      <w:proofErr w:type="gramStart"/>
-      <w:r>
-        <w:t>makeClickableURL</w:t>
-      </w:r>
-      <w:proofErr w:type="spellEnd"/>
-      <w:r>
-        <w:t>(</w:t>
-      </w:r>
-      <w:proofErr w:type="gramEnd"/>
-      <w:r>
-        <w:t>)</w:t>
-      </w:r>
-    </w:p>
-    <w:p>
-      <w:pPr>
-        <w:numPr>
-          <w:ilvl w:val="0"/>
-          <w:numId w:val="17"/>
-        </w:numPr>
-      </w:pPr>
-      <w:r>
-        <w:rPr>
-          <w:b/>
-          <w:bCs/>
-        </w:rPr>
-        <w:t>MyExp_</w:t>
-      </w:r>
-      <w:proofErr w:type="gramStart"/>
-      <w:r>
-        <w:rPr>
-          <w:b/>
-          <w:bCs/>
-        </w:rPr>
-        <w:t>data.load</w:t>
-      </w:r>
-      <w:proofErr w:type="gramEnd"/>
-      <w:r>
-        <w:rPr>
-          <w:b/>
-          <w:bCs/>
-        </w:rPr>
-        <w:t>.functions_1527_v6.R</w:t>
-      </w:r>
-    </w:p>
-    <w:p>
-      <w:pPr>
-        <w:numPr>
-          <w:ilvl w:val="1"/>
-          <w:numId w:val="17"/>
-        </w:numPr>
-      </w:pPr>
-      <w:r>
-        <w:t xml:space="preserve">defines: </w:t>
-      </w:r>
-      <w:proofErr w:type="spellStart"/>
-      <w:proofErr w:type="gramStart"/>
-      <w:r>
-        <w:t>load.masterParam</w:t>
+        <w:rPr>
+          <w:rFonts w:ascii="Lucida Console" w:eastAsia="Times New Roman" w:hAnsi="Lucida Console" w:cs="Courier New"/>
+          <w:color w:val="000000"/>
+          <w:kern w:val="0"/>
+          <w:sz w:val="20"/>
+          <w:szCs w:val="20"/>
+          <w:bdr w:val="none" w:sz="0" w:space="0" w:color="auto" w:frame="1"/>
+          <w14:ligatures w14:val="none"/>
+        </w:rPr>
+        <w:t>AdditionalInformation.Rmd</w:t>
       </w:r>
       <w:proofErr w:type="spellEnd"/>
       <w:proofErr w:type="gramEnd"/>
       <w:r>
-        <w:t>()</w:t>
-      </w:r>
-    </w:p>
-    <w:p>
-      <w:pPr>
-        <w:numPr>
-          <w:ilvl w:val="1"/>
-          <w:numId w:val="17"/>
-        </w:numPr>
-      </w:pPr>
-      <w:r>
-        <w:t xml:space="preserve">defines: </w:t>
-      </w:r>
-      <w:proofErr w:type="spellStart"/>
-      <w:proofErr w:type="gramStart"/>
-      <w:r>
-        <w:t>load.classification</w:t>
-      </w:r>
-      <w:proofErr w:type="spellEnd"/>
-      <w:proofErr w:type="gramEnd"/>
-      <w:r>
-        <w:t>()</w:t>
-      </w:r>
-    </w:p>
-    <w:p>
-      <w:pPr>
-        <w:numPr>
-          <w:ilvl w:val="1"/>
-          <w:numId w:val="17"/>
-        </w:numPr>
-      </w:pPr>
-      <w:r>
-        <w:t xml:space="preserve">defines: </w:t>
-      </w:r>
-      <w:proofErr w:type="spellStart"/>
-      <w:r>
-        <w:t>convert_to_new_reduced_</w:t>
-      </w:r>
-      <w:proofErr w:type="gramStart"/>
-      <w:r>
-        <w:t>classifications</w:t>
-      </w:r>
-      <w:proofErr w:type="spellEnd"/>
-      <w:r>
-        <w:t>(</w:t>
-      </w:r>
-      <w:proofErr w:type="gramEnd"/>
-      <w:r>
-        <w:t>)</w:t>
-      </w:r>
-    </w:p>
-    <w:p>
-      <w:pPr>
-        <w:numPr>
-          <w:ilvl w:val="1"/>
-          <w:numId w:val="17"/>
-        </w:numPr>
-      </w:pPr>
-      <w:r>
-        <w:t xml:space="preserve">defines: </w:t>
-      </w:r>
-      <w:proofErr w:type="spellStart"/>
-      <w:proofErr w:type="gramStart"/>
-      <w:r>
-        <w:t>updateWithClassSpecificMasterParam</w:t>
-      </w:r>
-      <w:proofErr w:type="spellEnd"/>
-      <w:r>
-        <w:t>(</w:t>
-      </w:r>
-      <w:proofErr w:type="gramEnd"/>
-      <w:r>
-        <w:t>)</w:t>
-      </w:r>
-    </w:p>
-    <w:p>
-      <w:pPr>
-        <w:numPr>
-          <w:ilvl w:val="1"/>
-          <w:numId w:val="17"/>
-        </w:numPr>
-      </w:pPr>
-      <w:r>
-        <w:t xml:space="preserve">defines: </w:t>
-      </w:r>
-      <w:proofErr w:type="spellStart"/>
-      <w:proofErr w:type="gramStart"/>
-      <w:r>
-        <w:t>load.testResults</w:t>
-      </w:r>
-      <w:proofErr w:type="gramEnd"/>
-      <w:r>
-        <w:t>_justReadTable</w:t>
-      </w:r>
-      <w:proofErr w:type="spellEnd"/>
-      <w:r>
-        <w:t>()</w:t>
-      </w:r>
-    </w:p>
-    <w:p>
-      <w:pPr>
-        <w:numPr>
-          <w:ilvl w:val="1"/>
-          <w:numId w:val="17"/>
-        </w:numPr>
-      </w:pPr>
-      <w:r>
-        <w:t xml:space="preserve">defines: </w:t>
-      </w:r>
-      <w:proofErr w:type="spellStart"/>
-      <w:proofErr w:type="gramStart"/>
-      <w:r>
-        <w:t>load.testResults</w:t>
-      </w:r>
-      <w:proofErr w:type="spellEnd"/>
-      <w:proofErr w:type="gramEnd"/>
-      <w:r>
-        <w:t>()</w:t>
-      </w:r>
-    </w:p>
-    <w:p>
-      <w:pPr>
-        <w:numPr>
-          <w:ilvl w:val="1"/>
-          <w:numId w:val="17"/>
-        </w:numPr>
-      </w:pPr>
-      <w:r>
-        <w:t xml:space="preserve">defines: </w:t>
-      </w:r>
-      <w:proofErr w:type="spellStart"/>
-      <w:proofErr w:type="gramStart"/>
-      <w:r>
-        <w:t>fixUpTestResults</w:t>
-      </w:r>
-      <w:proofErr w:type="spellEnd"/>
-      <w:r>
-        <w:t>(</w:t>
-      </w:r>
-      <w:proofErr w:type="gramEnd"/>
-      <w:r>
-        <w:t>)</w:t>
-      </w:r>
-    </w:p>
-    <w:p>
-      <w:pPr>
-        <w:numPr>
-          <w:ilvl w:val="1"/>
-          <w:numId w:val="17"/>
-        </w:numPr>
-      </w:pPr>
-      <w:r>
-        <w:t xml:space="preserve">defines: </w:t>
-      </w:r>
-      <w:proofErr w:type="spellStart"/>
-      <w:proofErr w:type="gramStart"/>
-      <w:r>
-        <w:t>addAirCalculationInformation</w:t>
-      </w:r>
-      <w:proofErr w:type="spellEnd"/>
-      <w:r>
-        <w:t>(</w:t>
-      </w:r>
-      <w:proofErr w:type="gramEnd"/>
-      <w:r>
-        <w:t>)</w:t>
-      </w:r>
-    </w:p>
-    <w:p>
-      <w:pPr>
-        <w:numPr>
-          <w:ilvl w:val="1"/>
-          <w:numId w:val="17"/>
-        </w:numPr>
-      </w:pPr>
-      <w:r>
-        <w:t xml:space="preserve">defines: </w:t>
-      </w:r>
-      <w:proofErr w:type="spellStart"/>
-      <w:proofErr w:type="gramStart"/>
-      <w:r>
-        <w:t>addAirNioshOsha</w:t>
-      </w:r>
-      <w:proofErr w:type="spellEnd"/>
-      <w:r>
-        <w:t>(</w:t>
-      </w:r>
-      <w:proofErr w:type="gramEnd"/>
-      <w:r>
-        <w:t>)</w:t>
-      </w:r>
-    </w:p>
-    <w:p>
-      <w:pPr>
-        <w:numPr>
-          <w:ilvl w:val="1"/>
-          <w:numId w:val="17"/>
-        </w:numPr>
-      </w:pPr>
-      <w:r>
-        <w:lastRenderedPageBreak/>
-        <w:t xml:space="preserve">defines: </w:t>
-      </w:r>
-      <w:proofErr w:type="spellStart"/>
-      <w:proofErr w:type="gramStart"/>
-      <w:r>
-        <w:t>makeIntoDemoDataResults</w:t>
-      </w:r>
-      <w:proofErr w:type="spellEnd"/>
-      <w:r>
-        <w:t>(</w:t>
-      </w:r>
-      <w:proofErr w:type="gramEnd"/>
-      <w:r>
-        <w:t>)</w:t>
-      </w:r>
-    </w:p>
-    <w:p>
-      <w:pPr>
-        <w:numPr>
-          <w:ilvl w:val="1"/>
-          <w:numId w:val="17"/>
-        </w:numPr>
-      </w:pPr>
-      <w:r>
-        <w:t xml:space="preserve">defines: </w:t>
-      </w:r>
-      <w:proofErr w:type="spellStart"/>
-      <w:proofErr w:type="gramStart"/>
-      <w:r>
-        <w:t>pickSubsetOfResults</w:t>
-      </w:r>
-      <w:proofErr w:type="spellEnd"/>
-      <w:r>
-        <w:t>(</w:t>
-      </w:r>
-      <w:proofErr w:type="gramEnd"/>
-      <w:r>
-        <w:t>)</w:t>
-      </w:r>
-    </w:p>
-    <w:p>
-      <w:pPr>
-        <w:numPr>
-          <w:ilvl w:val="1"/>
-          <w:numId w:val="17"/>
-        </w:numPr>
-      </w:pPr>
-      <w:r>
-        <w:t xml:space="preserve">defines: </w:t>
-      </w:r>
-      <w:proofErr w:type="spellStart"/>
-      <w:proofErr w:type="gramStart"/>
-      <w:r>
-        <w:t>onlyPickSomeBatchesFromBiggerData</w:t>
-      </w:r>
-      <w:proofErr w:type="spellEnd"/>
-      <w:r>
-        <w:t>(</w:t>
-      </w:r>
-      <w:proofErr w:type="gramEnd"/>
-      <w:r>
-        <w:t>)</w:t>
-      </w:r>
-    </w:p>
-    <w:p>
-      <w:pPr>
-        <w:numPr>
-          <w:ilvl w:val="1"/>
-          <w:numId w:val="17"/>
-        </w:numPr>
-      </w:pPr>
-      <w:r>
-        <w:t xml:space="preserve">defines: </w:t>
-      </w:r>
-      <w:proofErr w:type="gramStart"/>
-      <w:r>
-        <w:t>load.riskCalifProp</w:t>
-      </w:r>
-      <w:proofErr w:type="gramEnd"/>
-      <w:r>
-        <w:t>65()</w:t>
-      </w:r>
-    </w:p>
-    <w:p>
-      <w:pPr>
-        <w:numPr>
-          <w:ilvl w:val="1"/>
-          <w:numId w:val="17"/>
-        </w:numPr>
-      </w:pPr>
-      <w:r>
-        <w:t xml:space="preserve">defines: </w:t>
-      </w:r>
-      <w:proofErr w:type="spellStart"/>
-      <w:proofErr w:type="gramStart"/>
-      <w:r>
-        <w:t>load.epaIris</w:t>
-      </w:r>
-      <w:proofErr w:type="spellEnd"/>
-      <w:proofErr w:type="gramEnd"/>
-      <w:r>
-        <w:t>()</w:t>
-      </w:r>
-    </w:p>
-    <w:p>
-      <w:pPr>
-        <w:numPr>
-          <w:ilvl w:val="1"/>
-          <w:numId w:val="17"/>
-        </w:numPr>
-      </w:pPr>
-      <w:r>
-        <w:t xml:space="preserve">defines: </w:t>
-      </w:r>
-      <w:proofErr w:type="spellStart"/>
-      <w:proofErr w:type="gramStart"/>
-      <w:r>
-        <w:t>load.IARCRisk</w:t>
-      </w:r>
-      <w:proofErr w:type="spellEnd"/>
-      <w:proofErr w:type="gramEnd"/>
-      <w:r>
-        <w:t>()</w:t>
-      </w:r>
-    </w:p>
-    <w:p>
-      <w:pPr>
-        <w:numPr>
-          <w:ilvl w:val="1"/>
-          <w:numId w:val="17"/>
-        </w:numPr>
-      </w:pPr>
-      <w:r>
-        <w:t xml:space="preserve">defines: </w:t>
-      </w:r>
-      <w:proofErr w:type="gramStart"/>
-      <w:r>
-        <w:t>load.chemSourceMitigation</w:t>
-      </w:r>
-      <w:proofErr w:type="gramEnd"/>
-      <w:r>
-        <w:t>2()</w:t>
+        <w:rPr>
+          <w:rFonts w:ascii="Lucida Console" w:eastAsia="Times New Roman" w:hAnsi="Lucida Console" w:cs="Courier New"/>
+          <w:color w:val="000000"/>
+          <w:kern w:val="0"/>
+          <w:sz w:val="20"/>
+          <w:szCs w:val="20"/>
+          <w:bdr w:val="none" w:sz="0" w:space="0" w:color="auto" w:frame="1"/>
+          <w14:ligatures w14:val="none"/>
+        </w:rPr>
+        <w:t xml:space="preserve">   </w:t>
       </w:r>
     </w:p>
     <w:p/>
     <w:p/>
     <w:p>
       <w:r>
+        <w:lastRenderedPageBreak/>
+        <w:drawing>
+          <wp:inline distT="0" distB="0" distL="0" distR="0" wp14:anchorId="769E2803" wp14:editId="6788A6D5">
+            <wp:extent cx="6780542" cy="6438900"/>
+            <wp:effectExtent l="0" t="0" r="1270" b="0"/>
+            <wp:docPr id="959051042" name="Picture 1" descr="A group of text boxes&#10;&#10;Description automatically generated"/>
+            <wp:cNvGraphicFramePr>
+              <a:graphicFrameLocks xmlns:a="http://schemas.openxmlformats.org/drawingml/2006/main" noChangeAspect="1"/>
+            </wp:cNvGraphicFramePr>
+            <a:graphic xmlns:a="http://schemas.openxmlformats.org/drawingml/2006/main">
+              <a:graphicData uri="http://schemas.openxmlformats.org/drawingml/2006/picture">
+                <pic:pic xmlns:pic="http://schemas.openxmlformats.org/drawingml/2006/picture">
+                  <pic:nvPicPr>
+                    <pic:cNvPr id="959051042" name="Picture 1" descr="A group of text boxes&#10;&#10;Description automatically generated"/>
+                    <pic:cNvPicPr/>
+                  </pic:nvPicPr>
+                  <pic:blipFill>
+                    <a:blip r:embed="rId6"/>
+                    <a:stretch>
+                      <a:fillRect/>
+                    </a:stretch>
+                  </pic:blipFill>
+                  <pic:spPr>
+                    <a:xfrm>
+                      <a:off x="0" y="0"/>
+                      <a:ext cx="6792688" cy="6450434"/>
+                    </a:xfrm>
+                    <a:prstGeom prst="rect">
+                      <a:avLst/>
+                    </a:prstGeom>
+                  </pic:spPr>
+                </pic:pic>
+              </a:graphicData>
+            </a:graphic>
+          </wp:inline>
+        </w:drawing>
+      </w:r>
+      <w:r>
         <w:br w:type="page"/>
       </w:r>
     </w:p>
     <w:p>
       <w:r>
         <w:lastRenderedPageBreak/>
-        <w:t>That sounds like a complex and rewarding project! Here’s a systematic approach we can take to clean up and refactor the code, ensuring nothing breaks in the process. I’ll outline the steps and how we can collaborate effectively.</w:t>
+        <w:t xml:space="preserve">That sounds like a complex and rewarding project! </w:t>
+      </w:r>
+      <w:proofErr w:type="gramStart"/>
+      <w:r>
+        <w:t>Here’s</w:t>
+      </w:r>
+      <w:proofErr w:type="gramEnd"/>
+      <w:r>
+        <w:t xml:space="preserve"> a systematic approach we can take to clean up and refactor the code, ensuring nothing breaks in the process. </w:t>
+      </w:r>
+      <w:proofErr w:type="gramStart"/>
+      <w:r>
+        <w:t>I’ll</w:t>
+      </w:r>
+      <w:proofErr w:type="gramEnd"/>
+      <w:r>
+        <w:t xml:space="preserve"> outline the steps and how we can collaborate effectively.</w:t>
       </w:r>
     </w:p>
     <w:p>
@@ -1090,7 +2678,15 @@
     </w:p>
     <w:p>
       <w:r>
-        <w:t>If some .</w:t>
+        <w:t xml:space="preserve">If </w:t>
+      </w:r>
+      <w:proofErr w:type="gramStart"/>
+      <w:r>
+        <w:t>some</w:t>
+      </w:r>
+      <w:proofErr w:type="gramEnd"/>
+      <w:r>
+        <w:t xml:space="preserve"> .</w:t>
       </w:r>
       <w:proofErr w:type="spellStart"/>
       <w:r>
@@ -1137,7 +2733,15 @@
       </w:r>
       <w:proofErr w:type="spellEnd"/>
       <w:r>
-        <w:t xml:space="preserve"> file as a self-contained, parameterized report. This way, they don’t depend on each other but can still share code by calling the same functions.</w:t>
+        <w:t xml:space="preserve"> file as a self-contained, parameterized report. This way, they </w:t>
+      </w:r>
+      <w:proofErr w:type="gramStart"/>
+      <w:r>
+        <w:t>don’t</w:t>
+      </w:r>
+      <w:proofErr w:type="gramEnd"/>
+      <w:r>
+        <w:t xml:space="preserve"> depend on each other but can still share code by calling the same functions.</w:t>
       </w:r>
     </w:p>
     <w:p>
@@ -1152,7 +2756,6 @@
           <w:b/>
           <w:bCs/>
         </w:rPr>
-        <w:lastRenderedPageBreak/>
         <w:t xml:space="preserve">Move Computations </w:t>
       </w:r>
       <w:proofErr w:type="gramStart"/>
@@ -1226,7 +2829,23 @@
         <w:t>Set Up Version Control</w:t>
       </w:r>
       <w:r>
-        <w:t>: If you’re not already using Git, setting up version control will help us manage changes safely. I can guide you through committing logical chunks of changes and creating branches for different aspects of refactoring.</w:t>
+        <w:t xml:space="preserve">: If </w:t>
+      </w:r>
+      <w:proofErr w:type="gramStart"/>
+      <w:r>
+        <w:t>you’re</w:t>
+      </w:r>
+      <w:proofErr w:type="gramEnd"/>
+      <w:r>
+        <w:t xml:space="preserve"> not already using Git, setting up version control will help us manage changes safely. I can guide you through committing logical chunks of changes and creating branches for </w:t>
+      </w:r>
+      <w:proofErr w:type="gramStart"/>
+      <w:r>
+        <w:t>different aspects</w:t>
+      </w:r>
+      <w:proofErr w:type="gramEnd"/>
+      <w:r>
+        <w:t xml:space="preserve"> of refactoring.</w:t>
       </w:r>
     </w:p>
     <w:p>
@@ -1241,6 +2860,7 @@
           <w:b/>
           <w:bCs/>
         </w:rPr>
+        <w:lastRenderedPageBreak/>
         <w:t>Automate Workflow</w:t>
       </w:r>
       <w:r>
@@ -1267,12 +2887,21 @@
           <w:numId w:val="5"/>
         </w:numPr>
       </w:pPr>
+      <w:proofErr w:type="gramStart"/>
       <w:r>
         <w:rPr>
           <w:b/>
           <w:bCs/>
         </w:rPr>
-        <w:t>Test Incrementally</w:t>
+        <w:t>Test</w:t>
+      </w:r>
+      <w:proofErr w:type="gramEnd"/>
+      <w:r>
+        <w:rPr>
+          <w:b/>
+          <w:bCs/>
+        </w:rPr>
+        <w:t xml:space="preserve"> Incrementally</w:t>
       </w:r>
       <w:r>
         <w:t xml:space="preserve">: Make changes one at a time and verify that each step doesn’t break functionality. We can implement unit tests (using </w:t>
@@ -1352,7 +2981,15 @@
         <w:t>Iterative Process</w:t>
       </w:r>
       <w:r>
-        <w:t>: We’ll work in small iterations—focusing on one file or dependency group at a time—to keep everything manageable and minimize risk.</w:t>
+        <w:t xml:space="preserve">: </w:t>
+      </w:r>
+      <w:proofErr w:type="gramStart"/>
+      <w:r>
+        <w:t>We’ll</w:t>
+      </w:r>
+      <w:proofErr w:type="gramEnd"/>
+      <w:r>
+        <w:t xml:space="preserve"> work in small iterations—focusing on one file or dependency group at a time—to keep everything manageable and minimize risk.</w:t>
       </w:r>
     </w:p>
     <w:p>
@@ -1367,7 +3004,7 @@
     </w:p>
     <w:sectPr>
       <w:pgSz w:w="12240" w:h="15840"/>
-      <w:pgMar w:top="1440" w:right="1440" w:bottom="1440" w:left="1440" w:header="720" w:footer="720" w:gutter="0"/>
+      <w:pgMar w:top="720" w:right="720" w:bottom="720" w:left="720" w:header="720" w:footer="720" w:gutter="0"/>
       <w:cols w:space="720"/>
       <w:docGrid w:linePitch="360"/>
     </w:sectPr>
@@ -4728,6 +6365,63 @@
       <w:spacing w:val="5"/>
     </w:rPr>
   </w:style>
+  <w:style w:type="paragraph" w:styleId="HTMLPreformatted">
+    <w:name w:val="HTML Preformatted"/>
+    <w:basedOn w:val="Normal"/>
+    <w:link w:val="HTMLPreformattedChar"/>
+    <w:uiPriority w:val="99"/>
+    <w:semiHidden/>
+    <w:unhideWhenUsed/>
+    <w:rsid w:val="002F57A1"/>
+    <w:pPr>
+      <w:tabs>
+        <w:tab w:val="left" w:pos="916"/>
+        <w:tab w:val="left" w:pos="1832"/>
+        <w:tab w:val="left" w:pos="2748"/>
+        <w:tab w:val="left" w:pos="3664"/>
+        <w:tab w:val="left" w:pos="4580"/>
+        <w:tab w:val="left" w:pos="5496"/>
+        <w:tab w:val="left" w:pos="6412"/>
+        <w:tab w:val="left" w:pos="7328"/>
+        <w:tab w:val="left" w:pos="8244"/>
+        <w:tab w:val="left" w:pos="9160"/>
+        <w:tab w:val="left" w:pos="10076"/>
+        <w:tab w:val="left" w:pos="10992"/>
+        <w:tab w:val="left" w:pos="11908"/>
+        <w:tab w:val="left" w:pos="12824"/>
+        <w:tab w:val="left" w:pos="13740"/>
+        <w:tab w:val="left" w:pos="14656"/>
+      </w:tabs>
+      <w:spacing w:after="0" w:line="240" w:lineRule="auto"/>
+    </w:pPr>
+    <w:rPr>
+      <w:rFonts w:ascii="Courier New" w:eastAsia="Times New Roman" w:hAnsi="Courier New" w:cs="Courier New"/>
+      <w:kern w:val="0"/>
+      <w:sz w:val="20"/>
+      <w:szCs w:val="20"/>
+      <w14:ligatures w14:val="none"/>
+    </w:rPr>
+  </w:style>
+  <w:style w:type="character" w:customStyle="1" w:styleId="HTMLPreformattedChar">
+    <w:name w:val="HTML Preformatted Char"/>
+    <w:basedOn w:val="DefaultParagraphFont"/>
+    <w:link w:val="HTMLPreformatted"/>
+    <w:uiPriority w:val="99"/>
+    <w:semiHidden/>
+    <w:rsid w:val="002F57A1"/>
+    <w:rPr>
+      <w:rFonts w:ascii="Courier New" w:eastAsia="Times New Roman" w:hAnsi="Courier New" w:cs="Courier New"/>
+      <w:kern w:val="0"/>
+      <w:sz w:val="20"/>
+      <w:szCs w:val="20"/>
+      <w14:ligatures w14:val="none"/>
+    </w:rPr>
+  </w:style>
+  <w:style w:type="character" w:customStyle="1" w:styleId="gntyacmba4b">
+    <w:name w:val="gntyacmba4b"/>
+    <w:basedOn w:val="DefaultParagraphFont"/>
+    <w:rsid w:val="002F57A1"/>
+  </w:style>
 </w:styles>
 </file>
 
@@ -5024,4 +6718,16 @@
     </a:ext>
   </a:extLst>
 </a:theme>
+</file>
+
+<file path=customXml/item1.xml><?xml version="1.0" encoding="utf-8"?>
+<b:Sources xmlns:b="http://schemas.openxmlformats.org/officeDocument/2006/bibliography" xmlns="http://schemas.openxmlformats.org/officeDocument/2006/bibliography" SelectedStyle="\APASixthEditionOfficeOnline.xsl" StyleName="APA" Version="6"/>
+</file>
+
+<file path=customXml/itemProps1.xml><?xml version="1.0" encoding="utf-8"?>
+<ds:datastoreItem xmlns:ds="http://schemas.openxmlformats.org/officeDocument/2006/customXml" ds:itemID="{E17CFD1B-5064-4043-8C9E-F587039DF21A}">
+  <ds:schemaRefs>
+    <ds:schemaRef ds:uri="http://schemas.openxmlformats.org/officeDocument/2006/bibliography"/>
+  </ds:schemaRefs>
+</ds:datastoreItem>
 </file>
</xml_diff>

<commit_message>
Updated README with call tree.
THIS is end of OCTOBER UPLOAD....

WE NOW HAVE EVERYTHING FROzEN as we did delivery....
</commit_message>
<xml_diff>
--- a/README.docx
+++ b/README.docx
@@ -2266,44 +2266,6 @@
     <w:p/>
     <w:p/>
     <w:p>
-      <w:r>
-        <w:lastRenderedPageBreak/>
-        <w:drawing>
-          <wp:inline distT="0" distB="0" distL="0" distR="0" wp14:anchorId="769E2803" wp14:editId="6788A6D5">
-            <wp:extent cx="6780542" cy="6438900"/>
-            <wp:effectExtent l="0" t="0" r="1270" b="0"/>
-            <wp:docPr id="959051042" name="Picture 1" descr="A group of text boxes&#10;&#10;Description automatically generated"/>
-            <wp:cNvGraphicFramePr>
-              <a:graphicFrameLocks xmlns:a="http://schemas.openxmlformats.org/drawingml/2006/main" noChangeAspect="1"/>
-            </wp:cNvGraphicFramePr>
-            <a:graphic xmlns:a="http://schemas.openxmlformats.org/drawingml/2006/main">
-              <a:graphicData uri="http://schemas.openxmlformats.org/drawingml/2006/picture">
-                <pic:pic xmlns:pic="http://schemas.openxmlformats.org/drawingml/2006/picture">
-                  <pic:nvPicPr>
-                    <pic:cNvPr id="959051042" name="Picture 1" descr="A group of text boxes&#10;&#10;Description automatically generated"/>
-                    <pic:cNvPicPr/>
-                  </pic:nvPicPr>
-                  <pic:blipFill>
-                    <a:blip r:embed="rId6"/>
-                    <a:stretch>
-                      <a:fillRect/>
-                    </a:stretch>
-                  </pic:blipFill>
-                  <pic:spPr>
-                    <a:xfrm>
-                      <a:off x="0" y="0"/>
-                      <a:ext cx="6792688" cy="6450434"/>
-                    </a:xfrm>
-                    <a:prstGeom prst="rect">
-                      <a:avLst/>
-                    </a:prstGeom>
-                  </pic:spPr>
-                </pic:pic>
-              </a:graphicData>
-            </a:graphic>
-          </wp:inline>
-        </w:drawing>
-      </w:r>
       <w:r>
         <w:br w:type="page"/>
       </w:r>

</xml_diff>